<commit_message>
Este documento de word esta configurado con las siguientes especificaciones hasta la fecha: Arial 11; Sangria 1.27cm en la primera linea de cada parrafo; Interlineado y espaciado doble; Numeracion de pagina
</commit_message>
<xml_diff>
--- a/reconocimiento_inventario_normatividad_vigente.docx
+++ b/reconocimiento_inventario_normatividad_vigente.docx
@@ -2,8 +2,344 @@
 <file path=word/document.xml><?xml version="1.0" encoding="utf-8"?>
 <w:document xmlns:wpc="http://schemas.microsoft.com/office/word/2010/wordprocessingCanvas" xmlns:cx="http://schemas.microsoft.com/office/drawing/2014/chartex" xmlns:cx1="http://schemas.microsoft.com/office/drawing/2015/9/8/chartex" xmlns:cx2="http://schemas.microsoft.com/office/drawing/2015/10/21/chartex" xmlns:cx3="http://schemas.microsoft.com/office/drawing/2016/5/9/chartex" xmlns:cx4="http://schemas.microsoft.com/office/drawing/2016/5/10/chartex" xmlns:cx5="http://schemas.microsoft.com/office/drawing/2016/5/11/chartex" xmlns:cx6="http://schemas.microsoft.com/office/drawing/2016/5/12/chartex" xmlns:cx7="http://schemas.microsoft.com/office/drawing/2016/5/13/chartex" xmlns:cx8="http://schemas.microsoft.com/office/drawing/2016/5/14/chartex" xmlns:mc="http://schemas.openxmlformats.org/markup-compatibility/2006" xmlns:aink="http://schemas.microsoft.com/office/drawing/2016/ink" xmlns:am3d="http://schemas.microsoft.com/office/drawing/2017/model3d" xmlns:o="urn:schemas-microsoft-com:office:office" xmlns:r="http://schemas.openxmlformats.org/officeDocument/2006/relationships" xmlns:m="http://schemas.openxmlformats.org/officeDocument/2006/math" xmlns:v="urn:schemas-microsoft-com:vml" xmlns:wp14="http://schemas.microsoft.com/office/word/2010/wordprocessingDrawing" xmlns:wp="http://schemas.openxmlformats.org/drawingml/2006/wordprocessingDrawing" xmlns:w10="urn:schemas-microsoft-com:office:word" xmlns:w="http://schemas.openxmlformats.org/wordprocessingml/2006/main" xmlns:w14="http://schemas.microsoft.com/office/word/2010/wordml" xmlns:w15="http://schemas.microsoft.com/office/word/2012/wordml" xmlns:w16cex="http://schemas.microsoft.com/office/word/2018/wordml/cex" xmlns:w16cid="http://schemas.microsoft.com/office/word/2016/wordml/cid" xmlns:w16="http://schemas.microsoft.com/office/word/2018/wordml" xmlns:w16sdtdh="http://schemas.microsoft.com/office/word/2020/wordml/sdtdatahash" xmlns:w16se="http://schemas.microsoft.com/office/word/2015/wordml/symex" xmlns:wpg="http://schemas.microsoft.com/office/word/2010/wordprocessingGroup" xmlns:wpi="http://schemas.microsoft.com/office/word/2010/wordprocessingInk" xmlns:wne="http://schemas.microsoft.com/office/word/2006/wordml" xmlns:wps="http://schemas.microsoft.com/office/word/2010/wordprocessingShape" mc:Ignorable="w14 w15 w16se w16cid w16 w16cex w16sdtdh wp14">
   <w:body>
-    <w:p/>
+    <w:p>
+      <w:pPr>
+        <w:ind w:left="1440" w:hanging="360"/>
+      </w:pPr>
+    </w:p>
+    <w:p>
+      <w:pPr>
+        <w:ind w:left="1440" w:hanging="360"/>
+      </w:pPr>
+    </w:p>
+    <w:p>
+      <w:pPr>
+        <w:ind w:left="1440" w:hanging="360"/>
+      </w:pPr>
+    </w:p>
+    <w:p>
+      <w:pPr>
+        <w:ind w:left="1440" w:hanging="360"/>
+      </w:pPr>
+    </w:p>
+    <w:p>
+      <w:pPr>
+        <w:ind w:left="1440" w:hanging="360"/>
+      </w:pPr>
+    </w:p>
+    <w:p>
+      <w:pPr>
+        <w:ind w:left="1440" w:hanging="360"/>
+      </w:pPr>
+    </w:p>
+    <w:p>
+      <w:pPr>
+        <w:ind w:left="1440" w:hanging="360"/>
+      </w:pPr>
+    </w:p>
+    <w:p>
+      <w:pPr>
+        <w:ind w:left="1440" w:hanging="360"/>
+      </w:pPr>
+    </w:p>
+    <w:p>
+      <w:pPr>
+        <w:ind w:left="1440" w:hanging="360"/>
+      </w:pPr>
+    </w:p>
+    <w:p>
+      <w:pPr>
+        <w:ind w:left="1440" w:hanging="360"/>
+      </w:pPr>
+    </w:p>
+    <w:p>
+      <w:pPr>
+        <w:ind w:left="1440" w:hanging="360"/>
+      </w:pPr>
+    </w:p>
+    <w:p>
+      <w:pPr>
+        <w:ind w:left="1440" w:hanging="360"/>
+      </w:pPr>
+    </w:p>
+    <w:p>
+      <w:pPr>
+        <w:ind w:left="1440" w:hanging="360"/>
+      </w:pPr>
+    </w:p>
+    <w:p>
+      <w:pPr>
+        <w:ind w:left="1440" w:hanging="360"/>
+      </w:pPr>
+    </w:p>
+    <w:p>
+      <w:pPr>
+        <w:ind w:left="1440" w:hanging="360"/>
+      </w:pPr>
+    </w:p>
+    <w:p>
+      <w:pPr>
+        <w:ind w:left="1440" w:hanging="360"/>
+      </w:pPr>
+    </w:p>
+    <w:p>
+      <w:pPr>
+        <w:ind w:left="1440" w:hanging="360"/>
+      </w:pPr>
+    </w:p>
+    <w:p>
+      <w:pPr>
+        <w:ind w:left="1440" w:hanging="360"/>
+      </w:pPr>
+    </w:p>
+    <w:p>
+      <w:pPr>
+        <w:ind w:left="1440" w:hanging="360"/>
+      </w:pPr>
+    </w:p>
+    <w:p>
+      <w:pPr>
+        <w:ind w:left="1440" w:hanging="360"/>
+      </w:pPr>
+    </w:p>
+    <w:p>
+      <w:pPr>
+        <w:ind w:left="1440" w:hanging="360"/>
+      </w:pPr>
+    </w:p>
+    <w:p>
+      <w:pPr>
+        <w:ind w:left="1440" w:hanging="360"/>
+      </w:pPr>
+    </w:p>
+    <w:p>
+      <w:pPr>
+        <w:ind w:left="1440" w:hanging="360"/>
+      </w:pPr>
+    </w:p>
+    <w:p>
+      <w:pPr>
+        <w:ind w:left="1440" w:hanging="360"/>
+      </w:pPr>
+    </w:p>
+    <w:p>
+      <w:pPr>
+        <w:ind w:left="1440" w:hanging="360"/>
+      </w:pPr>
+    </w:p>
+    <w:p>
+      <w:pPr>
+        <w:ind w:left="1440" w:hanging="360"/>
+      </w:pPr>
+    </w:p>
+    <w:p>
+      <w:pPr>
+        <w:ind w:left="1440" w:hanging="360"/>
+      </w:pPr>
+    </w:p>
+    <w:p>
+      <w:pPr>
+        <w:ind w:left="1440" w:hanging="360"/>
+      </w:pPr>
+    </w:p>
+    <w:p>
+      <w:pPr>
+        <w:ind w:left="1440" w:hanging="360"/>
+      </w:pPr>
+    </w:p>
+    <w:p>
+      <w:pPr>
+        <w:ind w:left="1440" w:hanging="360"/>
+      </w:pPr>
+    </w:p>
+    <w:p>
+      <w:pPr>
+        <w:ind w:left="1440" w:hanging="360"/>
+      </w:pPr>
+    </w:p>
+    <w:p>
+      <w:pPr>
+        <w:ind w:left="1440" w:hanging="360"/>
+      </w:pPr>
+    </w:p>
+    <w:p>
+      <w:pPr>
+        <w:ind w:left="1440" w:hanging="360"/>
+      </w:pPr>
+    </w:p>
+    <w:p>
+      <w:pPr>
+        <w:ind w:left="1440" w:hanging="360"/>
+      </w:pPr>
+    </w:p>
+    <w:p>
+      <w:pPr>
+        <w:ind w:left="1440" w:hanging="360"/>
+      </w:pPr>
+    </w:p>
+    <w:p>
+      <w:pPr>
+        <w:ind w:left="1440" w:hanging="360"/>
+      </w:pPr>
+    </w:p>
+    <w:p>
+      <w:pPr>
+        <w:ind w:left="1440" w:hanging="360"/>
+      </w:pPr>
+    </w:p>
+    <w:p>
+      <w:pPr>
+        <w:ind w:left="1440" w:hanging="360"/>
+      </w:pPr>
+    </w:p>
+    <w:p>
+      <w:pPr>
+        <w:ind w:left="1440" w:hanging="360"/>
+      </w:pPr>
+    </w:p>
+    <w:p>
+      <w:pPr>
+        <w:ind w:left="1440" w:hanging="360"/>
+      </w:pPr>
+    </w:p>
+    <w:p>
+      <w:pPr>
+        <w:ind w:left="1440" w:hanging="360"/>
+      </w:pPr>
+    </w:p>
+    <w:p>
+      <w:pPr>
+        <w:ind w:left="1440" w:hanging="360"/>
+      </w:pPr>
+    </w:p>
+    <w:p>
+      <w:pPr>
+        <w:ind w:left="1440" w:hanging="360"/>
+      </w:pPr>
+    </w:p>
+    <w:p>
+      <w:pPr>
+        <w:ind w:left="1440" w:hanging="360"/>
+      </w:pPr>
+    </w:p>
+    <w:p>
+      <w:pPr>
+        <w:ind w:left="1440" w:hanging="360"/>
+      </w:pPr>
+    </w:p>
+    <w:p>
+      <w:pPr>
+        <w:ind w:left="1440" w:hanging="360"/>
+      </w:pPr>
+    </w:p>
+    <w:p>
+      <w:pPr>
+        <w:ind w:left="1440" w:hanging="360"/>
+      </w:pPr>
+    </w:p>
+    <w:p>
+      <w:pPr>
+        <w:ind w:left="1440" w:hanging="360"/>
+      </w:pPr>
+    </w:p>
+    <w:p>
+      <w:pPr>
+        <w:ind w:left="1440" w:hanging="360"/>
+      </w:pPr>
+    </w:p>
+    <w:p>
+      <w:pPr>
+        <w:ind w:left="1440" w:hanging="360"/>
+      </w:pPr>
+    </w:p>
+    <w:p>
+      <w:pPr>
+        <w:ind w:left="1440" w:hanging="360"/>
+      </w:pPr>
+    </w:p>
+    <w:p>
+      <w:pPr>
+        <w:ind w:left="1440" w:hanging="360"/>
+      </w:pPr>
+    </w:p>
+    <w:p>
+      <w:pPr>
+        <w:ind w:left="1440" w:hanging="360"/>
+      </w:pPr>
+    </w:p>
+    <w:p>
+      <w:pPr>
+        <w:ind w:left="1440" w:hanging="360"/>
+      </w:pPr>
+    </w:p>
+    <w:p>
+      <w:pPr>
+        <w:ind w:left="1440" w:hanging="360"/>
+      </w:pPr>
+    </w:p>
+    <w:p>
+      <w:pPr>
+        <w:ind w:left="1440" w:hanging="360"/>
+      </w:pPr>
+    </w:p>
+    <w:p>
+      <w:pPr>
+        <w:ind w:left="1440" w:hanging="360"/>
+      </w:pPr>
+    </w:p>
+    <w:p>
+      <w:pPr>
+        <w:ind w:left="1440" w:hanging="360"/>
+      </w:pPr>
+    </w:p>
+    <w:p>
+      <w:pPr>
+        <w:ind w:left="1440" w:hanging="360"/>
+      </w:pPr>
+    </w:p>
+    <w:p>
+      <w:pPr>
+        <w:ind w:left="1440" w:hanging="360"/>
+      </w:pPr>
+    </w:p>
+    <w:p>
+      <w:pPr>
+        <w:ind w:left="1440" w:hanging="360"/>
+      </w:pPr>
+    </w:p>
+    <w:p>
+      <w:pPr>
+        <w:ind w:left="1440" w:hanging="360"/>
+      </w:pPr>
+    </w:p>
+    <w:p>
+      <w:pPr>
+        <w:ind w:left="1440" w:hanging="360"/>
+      </w:pPr>
+    </w:p>
+    <w:p>
+      <w:pPr>
+        <w:ind w:left="1440" w:hanging="360"/>
+      </w:pPr>
+    </w:p>
+    <w:p>
+      <w:pPr>
+        <w:ind w:left="1440" w:hanging="360"/>
+      </w:pPr>
+    </w:p>
+    <w:p>
+      <w:pPr>
+        <w:ind w:left="1440" w:hanging="360"/>
+      </w:pPr>
+    </w:p>
+    <w:p>
+      <w:pPr>
+        <w:ind w:left="1440" w:hanging="360"/>
+      </w:pPr>
+    </w:p>
     <w:sectPr>
+      <w:headerReference w:type="default" r:id="rId7"/>
+      <w:footerReference w:type="default" r:id="rId8"/>
       <w:pgSz w:w="12240" w:h="15840"/>
       <w:pgMar w:top="1417" w:right="1701" w:bottom="1417" w:left="1701" w:header="708" w:footer="708" w:gutter="0"/>
       <w:cols w:space="708"/>
@@ -11,6 +347,302 @@
     </w:sectPr>
   </w:body>
 </w:document>
+</file>
+
+<file path=word/endnotes.xml><?xml version="1.0" encoding="utf-8"?>
+<w:endnotes xmlns:wpc="http://schemas.microsoft.com/office/word/2010/wordprocessingCanvas" xmlns:cx="http://schemas.microsoft.com/office/drawing/2014/chartex" xmlns:cx1="http://schemas.microsoft.com/office/drawing/2015/9/8/chartex" xmlns:cx2="http://schemas.microsoft.com/office/drawing/2015/10/21/chartex" xmlns:cx3="http://schemas.microsoft.com/office/drawing/2016/5/9/chartex" xmlns:cx4="http://schemas.microsoft.com/office/drawing/2016/5/10/chartex" xmlns:cx5="http://schemas.microsoft.com/office/drawing/2016/5/11/chartex" xmlns:cx6="http://schemas.microsoft.com/office/drawing/2016/5/12/chartex" xmlns:cx7="http://schemas.microsoft.com/office/drawing/2016/5/13/chartex" xmlns:cx8="http://schemas.microsoft.com/office/drawing/2016/5/14/chartex" xmlns:mc="http://schemas.openxmlformats.org/markup-compatibility/2006" xmlns:aink="http://schemas.microsoft.com/office/drawing/2016/ink" xmlns:am3d="http://schemas.microsoft.com/office/drawing/2017/model3d" xmlns:o="urn:schemas-microsoft-com:office:office" xmlns:r="http://schemas.openxmlformats.org/officeDocument/2006/relationships" xmlns:m="http://schemas.openxmlformats.org/officeDocument/2006/math" xmlns:v="urn:schemas-microsoft-com:vml" xmlns:wp14="http://schemas.microsoft.com/office/word/2010/wordprocessingDrawing" xmlns:wp="http://schemas.openxmlformats.org/drawingml/2006/wordprocessingDrawing" xmlns:w10="urn:schemas-microsoft-com:office:word" xmlns:w="http://schemas.openxmlformats.org/wordprocessingml/2006/main" xmlns:w14="http://schemas.microsoft.com/office/word/2010/wordml" xmlns:w15="http://schemas.microsoft.com/office/word/2012/wordml" xmlns:w16cex="http://schemas.microsoft.com/office/word/2018/wordml/cex" xmlns:w16cid="http://schemas.microsoft.com/office/word/2016/wordml/cid" xmlns:w16="http://schemas.microsoft.com/office/word/2018/wordml" xmlns:w16sdtdh="http://schemas.microsoft.com/office/word/2020/wordml/sdtdatahash" xmlns:w16se="http://schemas.microsoft.com/office/word/2015/wordml/symex" xmlns:wpg="http://schemas.microsoft.com/office/word/2010/wordprocessingGroup" xmlns:wpi="http://schemas.microsoft.com/office/word/2010/wordprocessingInk" xmlns:wne="http://schemas.microsoft.com/office/word/2006/wordml" xmlns:wps="http://schemas.microsoft.com/office/word/2010/wordprocessingShape" mc:Ignorable="w14 w15 w16se w16cid w16 w16cex w16sdtdh wp14">
+  <w:endnote w:type="separator" w:id="-1">
+    <w:p>
+      <w:pPr>
+        <w:spacing w:before="0" w:after="0" w:line="240" w:lineRule="auto"/>
+      </w:pPr>
+      <w:r>
+        <w:separator/>
+      </w:r>
+    </w:p>
+  </w:endnote>
+  <w:endnote w:type="continuationSeparator" w:id="0">
+    <w:p>
+      <w:pPr>
+        <w:spacing w:before="0" w:after="0" w:line="240" w:lineRule="auto"/>
+      </w:pPr>
+      <w:r>
+        <w:continuationSeparator/>
+      </w:r>
+    </w:p>
+  </w:endnote>
+</w:endnotes>
+</file>
+
+<file path=word/footer1.xml><?xml version="1.0" encoding="utf-8"?>
+<w:ftr xmlns:wpc="http://schemas.microsoft.com/office/word/2010/wordprocessingCanvas" xmlns:cx="http://schemas.microsoft.com/office/drawing/2014/chartex" xmlns:cx1="http://schemas.microsoft.com/office/drawing/2015/9/8/chartex" xmlns:cx2="http://schemas.microsoft.com/office/drawing/2015/10/21/chartex" xmlns:cx3="http://schemas.microsoft.com/office/drawing/2016/5/9/chartex" xmlns:cx4="http://schemas.microsoft.com/office/drawing/2016/5/10/chartex" xmlns:cx5="http://schemas.microsoft.com/office/drawing/2016/5/11/chartex" xmlns:cx6="http://schemas.microsoft.com/office/drawing/2016/5/12/chartex" xmlns:cx7="http://schemas.microsoft.com/office/drawing/2016/5/13/chartex" xmlns:cx8="http://schemas.microsoft.com/office/drawing/2016/5/14/chartex" xmlns:mc="http://schemas.openxmlformats.org/markup-compatibility/2006" xmlns:aink="http://schemas.microsoft.com/office/drawing/2016/ink" xmlns:am3d="http://schemas.microsoft.com/office/drawing/2017/model3d" xmlns:o="urn:schemas-microsoft-com:office:office" xmlns:r="http://schemas.openxmlformats.org/officeDocument/2006/relationships" xmlns:m="http://schemas.openxmlformats.org/officeDocument/2006/math" xmlns:v="urn:schemas-microsoft-com:vml" xmlns:wp14="http://schemas.microsoft.com/office/word/2010/wordprocessingDrawing" xmlns:wp="http://schemas.openxmlformats.org/drawingml/2006/wordprocessingDrawing" xmlns:w10="urn:schemas-microsoft-com:office:word" xmlns:w="http://schemas.openxmlformats.org/wordprocessingml/2006/main" xmlns:w14="http://schemas.microsoft.com/office/word/2010/wordml" xmlns:w15="http://schemas.microsoft.com/office/word/2012/wordml" xmlns:w16cex="http://schemas.microsoft.com/office/word/2018/wordml/cex" xmlns:w16cid="http://schemas.microsoft.com/office/word/2016/wordml/cid" xmlns:w16="http://schemas.microsoft.com/office/word/2018/wordml" xmlns:w16sdtdh="http://schemas.microsoft.com/office/word/2020/wordml/sdtdatahash" xmlns:w16se="http://schemas.microsoft.com/office/word/2015/wordml/symex" xmlns:wpg="http://schemas.microsoft.com/office/word/2010/wordprocessingGroup" xmlns:wpi="http://schemas.microsoft.com/office/word/2010/wordprocessingInk" xmlns:wne="http://schemas.microsoft.com/office/word/2006/wordml" xmlns:wps="http://schemas.microsoft.com/office/word/2010/wordprocessingShape" mc:Ignorable="w14 w15 w16se w16cid w16 w16cex w16sdtdh wp14">
+  <w:p>
+    <w:pPr>
+      <w:pStyle w:val="Piedepgina"/>
+      <w:ind w:left="567" w:firstLine="0"/>
+    </w:pPr>
+  </w:p>
+</w:ftr>
+</file>
+
+<file path=word/footnotes.xml><?xml version="1.0" encoding="utf-8"?>
+<w:footnotes xmlns:wpc="http://schemas.microsoft.com/office/word/2010/wordprocessingCanvas" xmlns:cx="http://schemas.microsoft.com/office/drawing/2014/chartex" xmlns:cx1="http://schemas.microsoft.com/office/drawing/2015/9/8/chartex" xmlns:cx2="http://schemas.microsoft.com/office/drawing/2015/10/21/chartex" xmlns:cx3="http://schemas.microsoft.com/office/drawing/2016/5/9/chartex" xmlns:cx4="http://schemas.microsoft.com/office/drawing/2016/5/10/chartex" xmlns:cx5="http://schemas.microsoft.com/office/drawing/2016/5/11/chartex" xmlns:cx6="http://schemas.microsoft.com/office/drawing/2016/5/12/chartex" xmlns:cx7="http://schemas.microsoft.com/office/drawing/2016/5/13/chartex" xmlns:cx8="http://schemas.microsoft.com/office/drawing/2016/5/14/chartex" xmlns:mc="http://schemas.openxmlformats.org/markup-compatibility/2006" xmlns:aink="http://schemas.microsoft.com/office/drawing/2016/ink" xmlns:am3d="http://schemas.microsoft.com/office/drawing/2017/model3d" xmlns:o="urn:schemas-microsoft-com:office:office" xmlns:r="http://schemas.openxmlformats.org/officeDocument/2006/relationships" xmlns:m="http://schemas.openxmlformats.org/officeDocument/2006/math" xmlns:v="urn:schemas-microsoft-com:vml" xmlns:wp14="http://schemas.microsoft.com/office/word/2010/wordprocessingDrawing" xmlns:wp="http://schemas.openxmlformats.org/drawingml/2006/wordprocessingDrawing" xmlns:w10="urn:schemas-microsoft-com:office:word" xmlns:w="http://schemas.openxmlformats.org/wordprocessingml/2006/main" xmlns:w14="http://schemas.microsoft.com/office/word/2010/wordml" xmlns:w15="http://schemas.microsoft.com/office/word/2012/wordml" xmlns:w16cex="http://schemas.microsoft.com/office/word/2018/wordml/cex" xmlns:w16cid="http://schemas.microsoft.com/office/word/2016/wordml/cid" xmlns:w16="http://schemas.microsoft.com/office/word/2018/wordml" xmlns:w16sdtdh="http://schemas.microsoft.com/office/word/2020/wordml/sdtdatahash" xmlns:w16se="http://schemas.microsoft.com/office/word/2015/wordml/symex" xmlns:wpg="http://schemas.microsoft.com/office/word/2010/wordprocessingGroup" xmlns:wpi="http://schemas.microsoft.com/office/word/2010/wordprocessingInk" xmlns:wne="http://schemas.microsoft.com/office/word/2006/wordml" xmlns:wps="http://schemas.microsoft.com/office/word/2010/wordprocessingShape" mc:Ignorable="w14 w15 w16se w16cid w16 w16cex w16sdtdh wp14">
+  <w:footnote w:type="separator" w:id="-1">
+    <w:p>
+      <w:pPr>
+        <w:spacing w:before="0" w:after="0" w:line="240" w:lineRule="auto"/>
+      </w:pPr>
+      <w:r>
+        <w:separator/>
+      </w:r>
+    </w:p>
+  </w:footnote>
+  <w:footnote w:type="continuationSeparator" w:id="0">
+    <w:p>
+      <w:pPr>
+        <w:spacing w:before="0" w:after="0" w:line="240" w:lineRule="auto"/>
+      </w:pPr>
+      <w:r>
+        <w:continuationSeparator/>
+      </w:r>
+    </w:p>
+  </w:footnote>
+</w:footnotes>
+</file>
+
+<file path=word/header1.xml><?xml version="1.0" encoding="utf-8"?>
+<w:hdr xmlns:wpc="http://schemas.microsoft.com/office/word/2010/wordprocessingCanvas" xmlns:cx="http://schemas.microsoft.com/office/drawing/2014/chartex" xmlns:cx1="http://schemas.microsoft.com/office/drawing/2015/9/8/chartex" xmlns:cx2="http://schemas.microsoft.com/office/drawing/2015/10/21/chartex" xmlns:cx3="http://schemas.microsoft.com/office/drawing/2016/5/9/chartex" xmlns:cx4="http://schemas.microsoft.com/office/drawing/2016/5/10/chartex" xmlns:cx5="http://schemas.microsoft.com/office/drawing/2016/5/11/chartex" xmlns:cx6="http://schemas.microsoft.com/office/drawing/2016/5/12/chartex" xmlns:cx7="http://schemas.microsoft.com/office/drawing/2016/5/13/chartex" xmlns:cx8="http://schemas.microsoft.com/office/drawing/2016/5/14/chartex" xmlns:mc="http://schemas.openxmlformats.org/markup-compatibility/2006" xmlns:aink="http://schemas.microsoft.com/office/drawing/2016/ink" xmlns:am3d="http://schemas.microsoft.com/office/drawing/2017/model3d" xmlns:o="urn:schemas-microsoft-com:office:office" xmlns:r="http://schemas.openxmlformats.org/officeDocument/2006/relationships" xmlns:m="http://schemas.openxmlformats.org/officeDocument/2006/math" xmlns:v="urn:schemas-microsoft-com:vml" xmlns:wp14="http://schemas.microsoft.com/office/word/2010/wordprocessingDrawing" xmlns:wp="http://schemas.openxmlformats.org/drawingml/2006/wordprocessingDrawing" xmlns:w10="urn:schemas-microsoft-com:office:word" xmlns:w="http://schemas.openxmlformats.org/wordprocessingml/2006/main" xmlns:w14="http://schemas.microsoft.com/office/word/2010/wordml" xmlns:w15="http://schemas.microsoft.com/office/word/2012/wordml" xmlns:w16cex="http://schemas.microsoft.com/office/word/2018/wordml/cex" xmlns:w16cid="http://schemas.microsoft.com/office/word/2016/wordml/cid" xmlns:w16="http://schemas.microsoft.com/office/word/2018/wordml" xmlns:w16sdtdh="http://schemas.microsoft.com/office/word/2020/wordml/sdtdatahash" xmlns:w16se="http://schemas.microsoft.com/office/word/2015/wordml/symex" xmlns:wpg="http://schemas.microsoft.com/office/word/2010/wordprocessingGroup" xmlns:wpi="http://schemas.microsoft.com/office/word/2010/wordprocessingInk" xmlns:wne="http://schemas.microsoft.com/office/word/2006/wordml" xmlns:wps="http://schemas.microsoft.com/office/word/2010/wordprocessingShape" mc:Ignorable="w14 w15 w16se w16cid w16 w16cex w16sdtdh wp14">
+  <w:sdt>
+    <w:sdtPr>
+      <w:id w:val="1137463170"/>
+      <w:docPartObj>
+        <w:docPartGallery w:val="Page Numbers (Top of Page)"/>
+        <w:docPartUnique/>
+      </w:docPartObj>
+    </w:sdtPr>
+    <w:sdtContent>
+      <w:p>
+        <w:pPr>
+          <w:pStyle w:val="Encabezado"/>
+          <w:jc w:val="right"/>
+        </w:pPr>
+        <w:r>
+          <w:fldChar w:fldCharType="begin"/>
+        </w:r>
+        <w:r>
+          <w:instrText>PAGE   \* MERGEFORMAT</w:instrText>
+        </w:r>
+        <w:r>
+          <w:fldChar w:fldCharType="separate"/>
+        </w:r>
+        <w:r>
+          <w:rPr>
+            <w:lang w:val="es-ES"/>
+          </w:rPr>
+          <w:t>2</w:t>
+        </w:r>
+        <w:r>
+          <w:fldChar w:fldCharType="end"/>
+        </w:r>
+      </w:p>
+    </w:sdtContent>
+  </w:sdt>
+  <w:p>
+    <w:pPr>
+      <w:pStyle w:val="Encabezado"/>
+      <w:ind w:left="1080" w:firstLine="0"/>
+    </w:pPr>
+  </w:p>
+</w:hdr>
+</file>
+
+<file path=word/numbering.xml><?xml version="1.0" encoding="utf-8"?>
+<w:numbering xmlns:wpc="http://schemas.microsoft.com/office/word/2010/wordprocessingCanvas" xmlns:cx="http://schemas.microsoft.com/office/drawing/2014/chartex" xmlns:cx1="http://schemas.microsoft.com/office/drawing/2015/9/8/chartex" xmlns:cx2="http://schemas.microsoft.com/office/drawing/2015/10/21/chartex" xmlns:cx3="http://schemas.microsoft.com/office/drawing/2016/5/9/chartex" xmlns:cx4="http://schemas.microsoft.com/office/drawing/2016/5/10/chartex" xmlns:cx5="http://schemas.microsoft.com/office/drawing/2016/5/11/chartex" xmlns:cx6="http://schemas.microsoft.com/office/drawing/2016/5/12/chartex" xmlns:cx7="http://schemas.microsoft.com/office/drawing/2016/5/13/chartex" xmlns:cx8="http://schemas.microsoft.com/office/drawing/2016/5/14/chartex" xmlns:mc="http://schemas.openxmlformats.org/markup-compatibility/2006" xmlns:aink="http://schemas.microsoft.com/office/drawing/2016/ink" xmlns:am3d="http://schemas.microsoft.com/office/drawing/2017/model3d" xmlns:o="urn:schemas-microsoft-com:office:office" xmlns:r="http://schemas.openxmlformats.org/officeDocument/2006/relationships" xmlns:m="http://schemas.openxmlformats.org/officeDocument/2006/math" xmlns:v="urn:schemas-microsoft-com:vml" xmlns:wp14="http://schemas.microsoft.com/office/word/2010/wordprocessingDrawing" xmlns:wp="http://schemas.openxmlformats.org/drawingml/2006/wordprocessingDrawing" xmlns:w10="urn:schemas-microsoft-com:office:word" xmlns:w="http://schemas.openxmlformats.org/wordprocessingml/2006/main" xmlns:w14="http://schemas.microsoft.com/office/word/2010/wordml" xmlns:w15="http://schemas.microsoft.com/office/word/2012/wordml" xmlns:w16cex="http://schemas.microsoft.com/office/word/2018/wordml/cex" xmlns:w16cid="http://schemas.microsoft.com/office/word/2016/wordml/cid" xmlns:w16="http://schemas.microsoft.com/office/word/2018/wordml" xmlns:w16sdtdh="http://schemas.microsoft.com/office/word/2020/wordml/sdtdatahash" xmlns:w16se="http://schemas.microsoft.com/office/word/2015/wordml/symex" xmlns:wpg="http://schemas.microsoft.com/office/word/2010/wordprocessingGroup" xmlns:wpi="http://schemas.microsoft.com/office/word/2010/wordprocessingInk" xmlns:wne="http://schemas.microsoft.com/office/word/2006/wordml" xmlns:wps="http://schemas.microsoft.com/office/word/2010/wordprocessingShape" mc:Ignorable="w14 w15 w16se w16cid w16 w16cex w16sdtdh wp14">
+  <w:abstractNum w:abstractNumId="0" w15:restartNumberingAfterBreak="0">
+    <w:nsid w:val="062E31A6"/>
+    <w:multiLevelType w:val="hybridMultilevel"/>
+    <w:tmpl w:val="FA6463F4"/>
+    <w:lvl w:ilvl="0" w:tplc="AA866FA8">
+      <w:start w:val="1"/>
+      <w:numFmt w:val="decimal"/>
+      <w:lvlText w:val="%1.1.1.1"/>
+      <w:lvlJc w:val="left"/>
+      <w:pPr>
+        <w:ind w:left="1440" w:hanging="360"/>
+      </w:pPr>
+      <w:rPr>
+        <w:rFonts w:hint="default"/>
+      </w:rPr>
+    </w:lvl>
+    <w:lvl w:ilvl="1" w:tplc="240A0019" w:tentative="1">
+      <w:start w:val="1"/>
+      <w:numFmt w:val="lowerLetter"/>
+      <w:lvlText w:val="%2."/>
+      <w:lvlJc w:val="left"/>
+      <w:pPr>
+        <w:ind w:left="2160" w:hanging="360"/>
+      </w:pPr>
+    </w:lvl>
+    <w:lvl w:ilvl="2" w:tplc="240A001B" w:tentative="1">
+      <w:start w:val="1"/>
+      <w:numFmt w:val="lowerRoman"/>
+      <w:lvlText w:val="%3."/>
+      <w:lvlJc w:val="right"/>
+      <w:pPr>
+        <w:ind w:left="2880" w:hanging="180"/>
+      </w:pPr>
+    </w:lvl>
+    <w:lvl w:ilvl="3" w:tplc="240A000F" w:tentative="1">
+      <w:start w:val="1"/>
+      <w:numFmt w:val="decimal"/>
+      <w:lvlText w:val="%4."/>
+      <w:lvlJc w:val="left"/>
+      <w:pPr>
+        <w:ind w:left="3600" w:hanging="360"/>
+      </w:pPr>
+    </w:lvl>
+    <w:lvl w:ilvl="4" w:tplc="240A0019" w:tentative="1">
+      <w:start w:val="1"/>
+      <w:numFmt w:val="lowerLetter"/>
+      <w:lvlText w:val="%5."/>
+      <w:lvlJc w:val="left"/>
+      <w:pPr>
+        <w:ind w:left="4320" w:hanging="360"/>
+      </w:pPr>
+    </w:lvl>
+    <w:lvl w:ilvl="5" w:tplc="240A001B" w:tentative="1">
+      <w:start w:val="1"/>
+      <w:numFmt w:val="lowerRoman"/>
+      <w:lvlText w:val="%6."/>
+      <w:lvlJc w:val="right"/>
+      <w:pPr>
+        <w:ind w:left="5040" w:hanging="180"/>
+      </w:pPr>
+    </w:lvl>
+    <w:lvl w:ilvl="6" w:tplc="240A000F" w:tentative="1">
+      <w:start w:val="1"/>
+      <w:numFmt w:val="decimal"/>
+      <w:lvlText w:val="%7."/>
+      <w:lvlJc w:val="left"/>
+      <w:pPr>
+        <w:ind w:left="5760" w:hanging="360"/>
+      </w:pPr>
+    </w:lvl>
+    <w:lvl w:ilvl="7" w:tplc="240A0019" w:tentative="1">
+      <w:start w:val="1"/>
+      <w:numFmt w:val="lowerLetter"/>
+      <w:lvlText w:val="%8."/>
+      <w:lvlJc w:val="left"/>
+      <w:pPr>
+        <w:ind w:left="6480" w:hanging="360"/>
+      </w:pPr>
+    </w:lvl>
+    <w:lvl w:ilvl="8" w:tplc="240A001B" w:tentative="1">
+      <w:start w:val="1"/>
+      <w:numFmt w:val="lowerRoman"/>
+      <w:lvlText w:val="%9."/>
+      <w:lvlJc w:val="right"/>
+      <w:pPr>
+        <w:ind w:left="7200" w:hanging="180"/>
+      </w:pPr>
+    </w:lvl>
+  </w:abstractNum>
+  <w:abstractNum w:abstractNumId="1" w15:restartNumberingAfterBreak="0">
+    <w:nsid w:val="65413DA8"/>
+    <w:multiLevelType w:val="hybridMultilevel"/>
+    <w:tmpl w:val="F168D244"/>
+    <w:lvl w:ilvl="0" w:tplc="7BB67974">
+      <w:start w:val="1"/>
+      <w:numFmt w:val="decimal"/>
+      <w:lvlText w:val="%1.1.1.1"/>
+      <w:lvlJc w:val="left"/>
+      <w:pPr>
+        <w:ind w:left="927" w:hanging="360"/>
+      </w:pPr>
+      <w:rPr>
+        <w:rFonts w:hint="default"/>
+      </w:rPr>
+    </w:lvl>
+    <w:lvl w:ilvl="1" w:tplc="240A0019" w:tentative="1">
+      <w:start w:val="1"/>
+      <w:numFmt w:val="lowerLetter"/>
+      <w:lvlText w:val="%2."/>
+      <w:lvlJc w:val="left"/>
+      <w:pPr>
+        <w:ind w:left="2160" w:hanging="360"/>
+      </w:pPr>
+    </w:lvl>
+    <w:lvl w:ilvl="2" w:tplc="240A001B" w:tentative="1">
+      <w:start w:val="1"/>
+      <w:numFmt w:val="lowerRoman"/>
+      <w:lvlText w:val="%3."/>
+      <w:lvlJc w:val="right"/>
+      <w:pPr>
+        <w:ind w:left="2880" w:hanging="180"/>
+      </w:pPr>
+    </w:lvl>
+    <w:lvl w:ilvl="3" w:tplc="240A000F" w:tentative="1">
+      <w:start w:val="1"/>
+      <w:numFmt w:val="decimal"/>
+      <w:lvlText w:val="%4."/>
+      <w:lvlJc w:val="left"/>
+      <w:pPr>
+        <w:ind w:left="3600" w:hanging="360"/>
+      </w:pPr>
+    </w:lvl>
+    <w:lvl w:ilvl="4" w:tplc="240A0019" w:tentative="1">
+      <w:start w:val="1"/>
+      <w:numFmt w:val="lowerLetter"/>
+      <w:lvlText w:val="%5."/>
+      <w:lvlJc w:val="left"/>
+      <w:pPr>
+        <w:ind w:left="4320" w:hanging="360"/>
+      </w:pPr>
+    </w:lvl>
+    <w:lvl w:ilvl="5" w:tplc="240A001B" w:tentative="1">
+      <w:start w:val="1"/>
+      <w:numFmt w:val="lowerRoman"/>
+      <w:lvlText w:val="%6."/>
+      <w:lvlJc w:val="right"/>
+      <w:pPr>
+        <w:ind w:left="5040" w:hanging="180"/>
+      </w:pPr>
+    </w:lvl>
+    <w:lvl w:ilvl="6" w:tplc="240A000F" w:tentative="1">
+      <w:start w:val="1"/>
+      <w:numFmt w:val="decimal"/>
+      <w:lvlText w:val="%7."/>
+      <w:lvlJc w:val="left"/>
+      <w:pPr>
+        <w:ind w:left="5760" w:hanging="360"/>
+      </w:pPr>
+    </w:lvl>
+    <w:lvl w:ilvl="7" w:tplc="240A0019" w:tentative="1">
+      <w:start w:val="1"/>
+      <w:numFmt w:val="lowerLetter"/>
+      <w:lvlText w:val="%8."/>
+      <w:lvlJc w:val="left"/>
+      <w:pPr>
+        <w:ind w:left="6480" w:hanging="360"/>
+      </w:pPr>
+    </w:lvl>
+    <w:lvl w:ilvl="8" w:tplc="240A001B" w:tentative="1">
+      <w:start w:val="1"/>
+      <w:numFmt w:val="lowerRoman"/>
+      <w:lvlText w:val="%9."/>
+      <w:lvlJc w:val="right"/>
+      <w:pPr>
+        <w:ind w:left="7200" w:hanging="180"/>
+      </w:pPr>
+    </w:lvl>
+  </w:abstractNum>
+  <w:num w:numId="1">
+    <w:abstractNumId w:val="1"/>
+  </w:num>
+  <w:num w:numId="2">
+    <w:abstractNumId w:val="0"/>
+  </w:num>
+</w:numbering>
 </file>
 
 <file path=word/styles.xml><?xml version="1.0" encoding="utf-8"?>
@@ -410,7 +1042,37 @@
   </w:latentStyles>
   <w:style w:type="paragraph" w:default="1" w:styleId="Normal">
     <w:name w:val="Normal"/>
+    <w:aliases w:val="Normas APA"/>
     <w:qFormat/>
+    <w:rsid w:val="005E31A2"/>
+    <w:pPr>
+      <w:spacing w:before="40" w:after="40" w:line="480" w:lineRule="auto"/>
+      <w:ind w:firstLine="720"/>
+    </w:pPr>
+    <w:rPr>
+      <w:rFonts w:ascii="Arial" w:hAnsi="Arial"/>
+    </w:rPr>
+  </w:style>
+  <w:style w:type="paragraph" w:styleId="Ttulo1">
+    <w:name w:val="heading 1"/>
+    <w:basedOn w:val="Normal"/>
+    <w:next w:val="Normal"/>
+    <w:link w:val="Ttulo1Car"/>
+    <w:uiPriority w:val="9"/>
+    <w:qFormat/>
+    <w:rsid w:val="00D71132"/>
+    <w:pPr>
+      <w:keepNext/>
+      <w:keepLines/>
+      <w:spacing w:before="240" w:after="0"/>
+      <w:outlineLvl w:val="0"/>
+    </w:pPr>
+    <w:rPr>
+      <w:rFonts w:asciiTheme="majorHAnsi" w:eastAsiaTheme="majorEastAsia" w:hAnsiTheme="majorHAnsi" w:cstheme="majorBidi"/>
+      <w:color w:val="2F5496" w:themeColor="accent1" w:themeShade="BF"/>
+      <w:sz w:val="32"/>
+      <w:szCs w:val="32"/>
+    </w:rPr>
   </w:style>
   <w:style w:type="character" w:default="1" w:styleId="Fuentedeprrafopredeter">
     <w:name w:val="Default Paragraph Font"/>
@@ -438,6 +1100,69 @@
     <w:uiPriority w:val="99"/>
     <w:semiHidden/>
     <w:unhideWhenUsed/>
+  </w:style>
+  <w:style w:type="paragraph" w:styleId="Encabezado">
+    <w:name w:val="header"/>
+    <w:basedOn w:val="Normal"/>
+    <w:link w:val="EncabezadoCar"/>
+    <w:uiPriority w:val="99"/>
+    <w:unhideWhenUsed/>
+    <w:rsid w:val="005E31A2"/>
+    <w:pPr>
+      <w:tabs>
+        <w:tab w:val="center" w:pos="4419"/>
+        <w:tab w:val="right" w:pos="8838"/>
+      </w:tabs>
+      <w:spacing w:before="0" w:after="0" w:line="240" w:lineRule="auto"/>
+    </w:pPr>
+  </w:style>
+  <w:style w:type="character" w:customStyle="1" w:styleId="Ttulo1Car">
+    <w:name w:val="Título 1 Car"/>
+    <w:basedOn w:val="Fuentedeprrafopredeter"/>
+    <w:link w:val="Ttulo1"/>
+    <w:uiPriority w:val="9"/>
+    <w:rsid w:val="00D71132"/>
+    <w:rPr>
+      <w:rFonts w:asciiTheme="majorHAnsi" w:eastAsiaTheme="majorEastAsia" w:hAnsiTheme="majorHAnsi" w:cstheme="majorBidi"/>
+      <w:color w:val="2F5496" w:themeColor="accent1" w:themeShade="BF"/>
+      <w:sz w:val="32"/>
+      <w:szCs w:val="32"/>
+    </w:rPr>
+  </w:style>
+  <w:style w:type="character" w:customStyle="1" w:styleId="EncabezadoCar">
+    <w:name w:val="Encabezado Car"/>
+    <w:basedOn w:val="Fuentedeprrafopredeter"/>
+    <w:link w:val="Encabezado"/>
+    <w:uiPriority w:val="99"/>
+    <w:rsid w:val="005E31A2"/>
+    <w:rPr>
+      <w:rFonts w:ascii="Arial" w:hAnsi="Arial"/>
+    </w:rPr>
+  </w:style>
+  <w:style w:type="paragraph" w:styleId="Piedepgina">
+    <w:name w:val="footer"/>
+    <w:basedOn w:val="Normal"/>
+    <w:link w:val="PiedepginaCar"/>
+    <w:uiPriority w:val="99"/>
+    <w:unhideWhenUsed/>
+    <w:rsid w:val="005E31A2"/>
+    <w:pPr>
+      <w:tabs>
+        <w:tab w:val="center" w:pos="4419"/>
+        <w:tab w:val="right" w:pos="8838"/>
+      </w:tabs>
+      <w:spacing w:before="0" w:after="0" w:line="240" w:lineRule="auto"/>
+    </w:pPr>
+  </w:style>
+  <w:style w:type="character" w:customStyle="1" w:styleId="PiedepginaCar">
+    <w:name w:val="Pie de página Car"/>
+    <w:basedOn w:val="Fuentedeprrafopredeter"/>
+    <w:link w:val="Piedepgina"/>
+    <w:uiPriority w:val="99"/>
+    <w:rsid w:val="005E31A2"/>
+    <w:rPr>
+      <w:rFonts w:ascii="Arial" w:hAnsi="Arial"/>
+    </w:rPr>
   </w:style>
 </w:styles>
 </file>

</xml_diff>

<commit_message>
En este commit he dado respuesta a las actividade de la 1 a la 3 de la guai de aprendisaje GFPI-F-135GuiaDeAprendizajeInventarios
</commit_message>
<xml_diff>
--- a/reconocimiento_inventario_normatividad_vigente.docx
+++ b/reconocimiento_inventario_normatividad_vigente.docx
@@ -2,31 +2,1829 @@
 <file path=word/document.xml><?xml version="1.0" encoding="utf-8"?>
 <w:document xmlns:wpc="http://schemas.microsoft.com/office/word/2010/wordprocessingCanvas" xmlns:cx="http://schemas.microsoft.com/office/drawing/2014/chartex" xmlns:cx1="http://schemas.microsoft.com/office/drawing/2015/9/8/chartex" xmlns:cx2="http://schemas.microsoft.com/office/drawing/2015/10/21/chartex" xmlns:cx3="http://schemas.microsoft.com/office/drawing/2016/5/9/chartex" xmlns:cx4="http://schemas.microsoft.com/office/drawing/2016/5/10/chartex" xmlns:cx5="http://schemas.microsoft.com/office/drawing/2016/5/11/chartex" xmlns:cx6="http://schemas.microsoft.com/office/drawing/2016/5/12/chartex" xmlns:cx7="http://schemas.microsoft.com/office/drawing/2016/5/13/chartex" xmlns:cx8="http://schemas.microsoft.com/office/drawing/2016/5/14/chartex" xmlns:mc="http://schemas.openxmlformats.org/markup-compatibility/2006" xmlns:aink="http://schemas.microsoft.com/office/drawing/2016/ink" xmlns:am3d="http://schemas.microsoft.com/office/drawing/2017/model3d" xmlns:o="urn:schemas-microsoft-com:office:office" xmlns:r="http://schemas.openxmlformats.org/officeDocument/2006/relationships" xmlns:m="http://schemas.openxmlformats.org/officeDocument/2006/math" xmlns:v="urn:schemas-microsoft-com:vml" xmlns:wp14="http://schemas.microsoft.com/office/word/2010/wordprocessingDrawing" xmlns:wp="http://schemas.openxmlformats.org/drawingml/2006/wordprocessingDrawing" xmlns:w10="urn:schemas-microsoft-com:office:word" xmlns:w="http://schemas.openxmlformats.org/wordprocessingml/2006/main" xmlns:w14="http://schemas.microsoft.com/office/word/2010/wordml" xmlns:w15="http://schemas.microsoft.com/office/word/2012/wordml" xmlns:w16cex="http://schemas.microsoft.com/office/word/2018/wordml/cex" xmlns:w16cid="http://schemas.microsoft.com/office/word/2016/wordml/cid" xmlns:w16="http://schemas.microsoft.com/office/word/2018/wordml" xmlns:w16sdtdh="http://schemas.microsoft.com/office/word/2020/wordml/sdtdatahash" xmlns:w16se="http://schemas.microsoft.com/office/word/2015/wordml/symex" xmlns:wpg="http://schemas.microsoft.com/office/word/2010/wordprocessingGroup" xmlns:wpi="http://schemas.microsoft.com/office/word/2010/wordprocessingInk" xmlns:wne="http://schemas.microsoft.com/office/word/2006/wordml" xmlns:wps="http://schemas.microsoft.com/office/word/2010/wordprocessingShape" mc:Ignorable="w14 w15 w16se w16cid w16 w16cex w16sdtdh wp14">
   <w:body>
-    <w:p>
-      <w:pPr>
-        <w:ind w:left="1440" w:hanging="360"/>
-      </w:pPr>
-    </w:p>
-    <w:p>
-      <w:pPr>
-        <w:ind w:left="1440" w:hanging="360"/>
-      </w:pPr>
-    </w:p>
-    <w:p>
-      <w:pPr>
-        <w:ind w:left="1440" w:hanging="360"/>
-      </w:pPr>
-    </w:p>
-    <w:p>
-      <w:pPr>
-        <w:ind w:left="1440" w:hanging="360"/>
-      </w:pPr>
-    </w:p>
-    <w:p>
-      <w:pPr>
-        <w:ind w:left="1440" w:hanging="360"/>
-      </w:pPr>
-    </w:p>
+    <w:sdt>
+      <w:sdtPr>
+        <w:rPr>
+          <w:lang w:val="es-ES"/>
+        </w:rPr>
+        <w:id w:val="-1838137447"/>
+        <w:docPartObj>
+          <w:docPartGallery w:val="Table of Contents"/>
+          <w:docPartUnique/>
+        </w:docPartObj>
+      </w:sdtPr>
+      <w:sdtEndPr>
+        <w:rPr>
+          <w:rFonts w:ascii="Arial" w:eastAsiaTheme="minorHAnsi" w:hAnsi="Arial" w:cstheme="minorBidi"/>
+          <w:b/>
+          <w:bCs/>
+          <w:color w:val="auto"/>
+          <w:sz w:val="22"/>
+          <w:szCs w:val="22"/>
+          <w:lang w:eastAsia="en-US"/>
+        </w:rPr>
+      </w:sdtEndPr>
+      <w:sdtContent>
+        <w:p>
+          <w:pPr>
+            <w:pStyle w:val="TtuloTDC"/>
+          </w:pPr>
+          <w:r>
+            <w:rPr>
+              <w:lang w:val="es-ES"/>
+            </w:rPr>
+            <w:t>Contenido</w:t>
+          </w:r>
+          <w:r>
+            <w:fldChar w:fldCharType="begin"/>
+          </w:r>
+          <w:r>
+            <w:instrText xml:space="preserve"> TOC \o "1-3" \h \z \u </w:instrText>
+          </w:r>
+          <w:r>
+            <w:fldChar w:fldCharType="separate"/>
+          </w:r>
+        </w:p>
+        <w:p>
+          <w:pPr>
+            <w:pStyle w:val="TDC1"/>
+            <w:tabs>
+              <w:tab w:val="right" w:leader="dot" w:pos="8828"/>
+            </w:tabs>
+            <w:rPr>
+              <w:rFonts w:asciiTheme="minorHAnsi" w:eastAsiaTheme="minorEastAsia" w:hAnsiTheme="minorHAnsi"/>
+              <w:noProof/>
+              <w:lang w:eastAsia="es-CO"/>
+            </w:rPr>
+          </w:pPr>
+          <w:hyperlink w:anchor="_Toc169016757" w:history="1">
+            <w:r>
+              <w:rPr>
+                <w:rStyle w:val="Hipervnculo"/>
+                <w:noProof/>
+              </w:rPr>
+              <w:t>Actividad Inicial</w:t>
+            </w:r>
+            <w:r>
+              <w:rPr>
+                <w:noProof/>
+                <w:webHidden/>
+              </w:rPr>
+              <w:tab/>
+            </w:r>
+            <w:r>
+              <w:rPr>
+                <w:noProof/>
+                <w:webHidden/>
+              </w:rPr>
+              <w:fldChar w:fldCharType="begin"/>
+            </w:r>
+            <w:r>
+              <w:rPr>
+                <w:noProof/>
+                <w:webHidden/>
+              </w:rPr>
+              <w:instrText xml:space="preserve"> PAGEREF _Toc169016757 \h </w:instrText>
+            </w:r>
+            <w:r>
+              <w:rPr>
+                <w:noProof/>
+                <w:webHidden/>
+              </w:rPr>
+            </w:r>
+            <w:r>
+              <w:rPr>
+                <w:noProof/>
+                <w:webHidden/>
+              </w:rPr>
+              <w:fldChar w:fldCharType="separate"/>
+            </w:r>
+            <w:r>
+              <w:rPr>
+                <w:noProof/>
+                <w:webHidden/>
+              </w:rPr>
+              <w:t>2</w:t>
+            </w:r>
+            <w:r>
+              <w:rPr>
+                <w:noProof/>
+                <w:webHidden/>
+              </w:rPr>
+              <w:fldChar w:fldCharType="end"/>
+            </w:r>
+          </w:hyperlink>
+        </w:p>
+        <w:p>
+          <w:pPr>
+            <w:pStyle w:val="TDC1"/>
+            <w:tabs>
+              <w:tab w:val="right" w:leader="dot" w:pos="8828"/>
+            </w:tabs>
+            <w:rPr>
+              <w:rFonts w:asciiTheme="minorHAnsi" w:eastAsiaTheme="minorEastAsia" w:hAnsiTheme="minorHAnsi"/>
+              <w:noProof/>
+              <w:lang w:eastAsia="es-CO"/>
+            </w:rPr>
+          </w:pPr>
+          <w:hyperlink w:anchor="_Toc169016758" w:history="1">
+            <w:r>
+              <w:rPr>
+                <w:rStyle w:val="Hipervnculo"/>
+                <w:noProof/>
+              </w:rPr>
+              <w:t>Inventario de Mi bolso</w:t>
+            </w:r>
+            <w:r>
+              <w:rPr>
+                <w:noProof/>
+                <w:webHidden/>
+              </w:rPr>
+              <w:tab/>
+            </w:r>
+            <w:r>
+              <w:rPr>
+                <w:noProof/>
+                <w:webHidden/>
+              </w:rPr>
+              <w:fldChar w:fldCharType="begin"/>
+            </w:r>
+            <w:r>
+              <w:rPr>
+                <w:noProof/>
+                <w:webHidden/>
+              </w:rPr>
+              <w:instrText xml:space="preserve"> PAGEREF _Toc169016758 \h </w:instrText>
+            </w:r>
+            <w:r>
+              <w:rPr>
+                <w:noProof/>
+                <w:webHidden/>
+              </w:rPr>
+            </w:r>
+            <w:r>
+              <w:rPr>
+                <w:noProof/>
+                <w:webHidden/>
+              </w:rPr>
+              <w:fldChar w:fldCharType="separate"/>
+            </w:r>
+            <w:r>
+              <w:rPr>
+                <w:noProof/>
+                <w:webHidden/>
+              </w:rPr>
+              <w:t>3</w:t>
+            </w:r>
+            <w:r>
+              <w:rPr>
+                <w:noProof/>
+                <w:webHidden/>
+              </w:rPr>
+              <w:fldChar w:fldCharType="end"/>
+            </w:r>
+          </w:hyperlink>
+        </w:p>
+        <w:p>
+          <w:pPr>
+            <w:pStyle w:val="TDC1"/>
+            <w:tabs>
+              <w:tab w:val="right" w:leader="dot" w:pos="8828"/>
+            </w:tabs>
+            <w:rPr>
+              <w:rFonts w:asciiTheme="minorHAnsi" w:eastAsiaTheme="minorEastAsia" w:hAnsiTheme="minorHAnsi"/>
+              <w:noProof/>
+              <w:lang w:eastAsia="es-CO"/>
+            </w:rPr>
+          </w:pPr>
+          <w:hyperlink w:anchor="_Toc169016759" w:history="1">
+            <w:r>
+              <w:rPr>
+                <w:rStyle w:val="Hipervnculo"/>
+                <w:noProof/>
+              </w:rPr>
+              <w:t>Actividad 3</w:t>
+            </w:r>
+            <w:r>
+              <w:rPr>
+                <w:noProof/>
+                <w:webHidden/>
+              </w:rPr>
+              <w:tab/>
+            </w:r>
+            <w:r>
+              <w:rPr>
+                <w:noProof/>
+                <w:webHidden/>
+              </w:rPr>
+              <w:fldChar w:fldCharType="begin"/>
+            </w:r>
+            <w:r>
+              <w:rPr>
+                <w:noProof/>
+                <w:webHidden/>
+              </w:rPr>
+              <w:instrText xml:space="preserve"> PAGEREF _Toc169016759 \h </w:instrText>
+            </w:r>
+            <w:r>
+              <w:rPr>
+                <w:noProof/>
+                <w:webHidden/>
+              </w:rPr>
+            </w:r>
+            <w:r>
+              <w:rPr>
+                <w:noProof/>
+                <w:webHidden/>
+              </w:rPr>
+              <w:fldChar w:fldCharType="separate"/>
+            </w:r>
+            <w:r>
+              <w:rPr>
+                <w:noProof/>
+                <w:webHidden/>
+              </w:rPr>
+              <w:t>4</w:t>
+            </w:r>
+            <w:r>
+              <w:rPr>
+                <w:noProof/>
+                <w:webHidden/>
+              </w:rPr>
+              <w:fldChar w:fldCharType="end"/>
+            </w:r>
+          </w:hyperlink>
+        </w:p>
+        <w:p>
+          <w:pPr>
+            <w:rPr>
+              <w:b/>
+              <w:bCs/>
+              <w:lang w:val="es-ES"/>
+            </w:rPr>
+          </w:pPr>
+          <w:r>
+            <w:rPr>
+              <w:b/>
+              <w:bCs/>
+              <w:lang w:val="es-ES"/>
+            </w:rPr>
+            <w:fldChar w:fldCharType="end"/>
+          </w:r>
+        </w:p>
+      </w:sdtContent>
+    </w:sdt>
+    <w:p>
+      <w:pPr>
+        <w:ind w:left="1440" w:hanging="360"/>
+      </w:pPr>
+    </w:p>
+    <w:p>
+      <w:pPr>
+        <w:ind w:left="1440" w:hanging="360"/>
+      </w:pPr>
+    </w:p>
+    <w:p>
+      <w:pPr>
+        <w:ind w:left="1440" w:hanging="360"/>
+      </w:pPr>
+    </w:p>
+    <w:p>
+      <w:pPr>
+        <w:ind w:left="1440" w:hanging="360"/>
+      </w:pPr>
+    </w:p>
+    <w:p>
+      <w:pPr>
+        <w:ind w:left="1440" w:hanging="360"/>
+      </w:pPr>
+    </w:p>
+    <w:p>
+      <w:pPr>
+        <w:ind w:left="1440" w:hanging="360"/>
+      </w:pPr>
+    </w:p>
+    <w:p>
+      <w:pPr>
+        <w:ind w:left="1440" w:hanging="360"/>
+      </w:pPr>
+    </w:p>
+    <w:p>
+      <w:pPr>
+        <w:ind w:left="1440" w:hanging="360"/>
+      </w:pPr>
+    </w:p>
+    <w:p>
+      <w:pPr>
+        <w:ind w:left="1440" w:hanging="360"/>
+      </w:pPr>
+    </w:p>
+    <w:p>
+      <w:pPr>
+        <w:ind w:left="1440" w:hanging="360"/>
+      </w:pPr>
+    </w:p>
+    <w:p>
+      <w:pPr>
+        <w:ind w:left="1440" w:hanging="360"/>
+      </w:pPr>
+    </w:p>
+    <w:p>
+      <w:pPr>
+        <w:ind w:left="1440" w:hanging="360"/>
+      </w:pPr>
+    </w:p>
+    <w:p>
+      <w:pPr>
+        <w:ind w:left="1440" w:hanging="360"/>
+      </w:pPr>
+    </w:p>
+    <w:p>
+      <w:pPr>
+        <w:ind w:left="1440" w:hanging="360"/>
+      </w:pPr>
+    </w:p>
+    <w:p>
+      <w:pPr>
+        <w:ind w:left="1440" w:hanging="360"/>
+      </w:pPr>
+    </w:p>
+    <w:p>
+      <w:pPr>
+        <w:ind w:left="1440" w:hanging="360"/>
+      </w:pPr>
+    </w:p>
+    <w:p>
+      <w:pPr>
+        <w:ind w:left="1440" w:hanging="360"/>
+      </w:pPr>
+    </w:p>
+    <w:p>
+      <w:pPr>
+        <w:ind w:left="1440" w:hanging="360"/>
+      </w:pPr>
+    </w:p>
+    <w:p>
+      <w:pPr>
+        <w:ind w:left="1440" w:hanging="360"/>
+      </w:pPr>
+    </w:p>
+    <w:p>
+      <w:pPr>
+        <w:pStyle w:val="Ttulo1"/>
+      </w:pPr>
+      <w:bookmarkStart w:id="0" w:name="_Toc169016757"/>
+      <w:r>
+        <w:t>Actividad Inicial</w:t>
+      </w:r>
+      <w:bookmarkEnd w:id="0"/>
+    </w:p>
+    <w:p>
+      <w:r>
+        <w:t>¿Qué productos se comercializan en tu empresa?</w:t>
+      </w:r>
+    </w:p>
+    <w:p>
+      <w:r>
+        <w:t xml:space="preserve">En nuestra empresa se comercializan </w:t>
+      </w:r>
+      <w:r>
+        <w:t>paquetes de gomitas o dulc</w:t>
+      </w:r>
+      <w:r>
+        <w:t>es.</w:t>
+      </w:r>
+    </w:p>
+    <w:p/>
+    <w:p>
+      <w:r>
+        <w:t>¿Cuál es la unidad de medida de sus productos?</w:t>
+      </w:r>
+    </w:p>
+    <w:p>
+      <w:r>
+        <w:t>cada paquete contiene</w:t>
+      </w:r>
+      <w:r>
+        <w:t xml:space="preserve"> </w:t>
+      </w:r>
+      <w:r>
+        <w:t>23 gomitas de unos 7 gramos cada una, peso de cada paquete es de 180 gramos aprox</w:t>
+      </w:r>
+      <w:r>
+        <w:t>.</w:t>
+      </w:r>
+    </w:p>
+    <w:p>
+      <w:r>
+        <w:t xml:space="preserve">¿cómo se imagina usted que los puede controlar para evitar pérdidas de </w:t>
+      </w:r>
+      <w:proofErr w:type="gramStart"/>
+      <w:r>
+        <w:t>los mismos</w:t>
+      </w:r>
+      <w:proofErr w:type="gramEnd"/>
+      <w:r>
+        <w:t>?</w:t>
+      </w:r>
+    </w:p>
+    <w:p>
+      <w:r>
+        <w:t>S</w:t>
+      </w:r>
+      <w:r>
+        <w:t>e venden cajas por 15 y 30 paquetes</w:t>
+      </w:r>
+      <w:r>
+        <w:t>:</w:t>
+      </w:r>
+    </w:p>
+    <w:p>
+      <w:r>
+        <w:t xml:space="preserve">Se almacenan de acuerdo la ubicación en el </w:t>
+      </w:r>
+      <w:proofErr w:type="spellStart"/>
+      <w:r>
+        <w:t>almacen</w:t>
+      </w:r>
+      <w:proofErr w:type="spellEnd"/>
+      <w:r>
+        <w:t xml:space="preserve"> que se debe dividir en secciones, de la A-Z, y en cada sección se apilan en estibas </w:t>
+      </w:r>
+      <w:proofErr w:type="gramStart"/>
+      <w:r>
+        <w:t>de acuerdo a</w:t>
+      </w:r>
+      <w:proofErr w:type="gramEnd"/>
+      <w:r>
+        <w:t xml:space="preserve"> </w:t>
+      </w:r>
+      <w:r>
+        <w:t>tamaño, sabor, lote.</w:t>
+      </w:r>
+    </w:p>
+    <w:p>
+      <w:r>
+        <w:t xml:space="preserve">Para evitar perdidas de </w:t>
+      </w:r>
+      <w:proofErr w:type="gramStart"/>
+      <w:r>
+        <w:t>los mismos</w:t>
+      </w:r>
+      <w:proofErr w:type="gramEnd"/>
+      <w:r>
+        <w:t xml:space="preserve"> podemos hacer seguimiento por cadena de bloques o (</w:t>
+      </w:r>
+      <w:r>
+        <w:t xml:space="preserve">block </w:t>
+      </w:r>
+      <w:proofErr w:type="spellStart"/>
+      <w:r>
+        <w:t>chain</w:t>
+      </w:r>
+      <w:proofErr w:type="spellEnd"/>
+      <w:r>
+        <w:t xml:space="preserve">), donde cada cambio de posición de la mercancía deba ser ordenado por el sistema y dichas ordenes sean técnicamente </w:t>
+      </w:r>
+      <w:proofErr w:type="spellStart"/>
+      <w:r>
+        <w:t>inpirateables</w:t>
+      </w:r>
+      <w:proofErr w:type="spellEnd"/>
+      <w:r>
+        <w:t xml:space="preserve">, lo que hace que se puedan gestionar </w:t>
+      </w:r>
+      <w:proofErr w:type="spellStart"/>
+      <w:r>
+        <w:t>mas</w:t>
+      </w:r>
+      <w:proofErr w:type="spellEnd"/>
+      <w:r>
+        <w:t xml:space="preserve"> recursos computacionales a la parte de bodega y </w:t>
+      </w:r>
+      <w:proofErr w:type="spellStart"/>
+      <w:r>
+        <w:t>almacenage</w:t>
+      </w:r>
+      <w:proofErr w:type="spellEnd"/>
+      <w:r>
+        <w:t>.</w:t>
+      </w:r>
+    </w:p>
+    <w:p>
+      <w:r>
+        <w:t>¿de qué forma los organizaría?</w:t>
+      </w:r>
+      <w:r>
+        <w:t>:</w:t>
+      </w:r>
+    </w:p>
+    <w:p>
+      <w:r>
+        <w:t xml:space="preserve">Tomaría un plano de la bodega en 3D, con dicho plano y calculando el volumen que </w:t>
+      </w:r>
+      <w:proofErr w:type="spellStart"/>
+      <w:r>
+        <w:t>oc</w:t>
+      </w:r>
+      <w:proofErr w:type="spellEnd"/>
+    </w:p>
+    <w:p>
+      <w:r>
+        <w:t xml:space="preserve">upara una estiba podría dividir el espacio en bloques donde se </w:t>
+      </w:r>
+      <w:proofErr w:type="gramStart"/>
+      <w:r>
+        <w:t>almacenaran</w:t>
+      </w:r>
+      <w:proofErr w:type="gramEnd"/>
+      <w:r>
+        <w:t xml:space="preserve"> las mercancías</w:t>
+      </w:r>
+      <w:r>
+        <w:t xml:space="preserve"> en estantes estibadores</w:t>
+      </w:r>
+      <w:r>
+        <w:t xml:space="preserve">, </w:t>
+      </w:r>
+      <w:r>
+        <w:t>y podría localizarla de la mejor forma para la rotación.</w:t>
+      </w:r>
+    </w:p>
+    <w:p>
+      <w:pPr>
+        <w:pStyle w:val="Ttulo1"/>
+      </w:pPr>
+      <w:bookmarkStart w:id="1" w:name="_Toc169016758"/>
+      <w:r>
+        <w:t>Inventario</w:t>
+      </w:r>
+      <w:r>
+        <w:t xml:space="preserve"> de Mi bolso</w:t>
+      </w:r>
+      <w:bookmarkEnd w:id="1"/>
+    </w:p>
+    <w:p>
+      <w:pPr>
+        <w:ind w:firstLine="0"/>
+        <w:rPr>
+          <w:sz w:val="16"/>
+          <w:szCs w:val="16"/>
+        </w:rPr>
+      </w:pPr>
+      <w:r>
+        <w:rPr>
+          <w:sz w:val="16"/>
+          <w:szCs w:val="16"/>
+        </w:rPr>
+        <w:t>Tabla 1:</w:t>
+      </w:r>
+    </w:p>
+    <w:p>
+      <w:pPr>
+        <w:ind w:firstLine="0"/>
+        <w:rPr>
+          <w:rFonts w:cs="Arial"/>
+          <w:i/>
+          <w:iCs/>
+          <w:sz w:val="16"/>
+          <w:szCs w:val="16"/>
+        </w:rPr>
+      </w:pPr>
+      <w:r>
+        <w:rPr>
+          <w:rFonts w:cs="Arial"/>
+          <w:i/>
+          <w:iCs/>
+          <w:sz w:val="16"/>
+          <w:szCs w:val="16"/>
+        </w:rPr>
+        <w:t xml:space="preserve">Inventario artículos </w:t>
+      </w:r>
+      <w:proofErr w:type="spellStart"/>
+      <w:r>
+        <w:rPr>
+          <w:rFonts w:cs="Arial"/>
+          <w:i/>
+          <w:iCs/>
+          <w:sz w:val="16"/>
+          <w:szCs w:val="16"/>
+        </w:rPr>
+        <w:t>bolsp</w:t>
+      </w:r>
+      <w:proofErr w:type="spellEnd"/>
+      <w:r>
+        <w:rPr>
+          <w:rFonts w:cs="Arial"/>
+          <w:i/>
+          <w:iCs/>
+          <w:sz w:val="16"/>
+          <w:szCs w:val="16"/>
+        </w:rPr>
+        <w:t xml:space="preserve"> Fredy Leonardo Acuña Prada</w:t>
+      </w:r>
+    </w:p>
+    <w:tbl>
+      <w:tblPr>
+        <w:tblStyle w:val="Tabladelista6concolores"/>
+        <w:tblW w:w="0" w:type="auto"/>
+        <w:tblLayout w:type="fixed"/>
+        <w:tblLook w:val="04A0" w:firstRow="1" w:lastRow="0" w:firstColumn="1" w:lastColumn="0" w:noHBand="0" w:noVBand="1"/>
+        <w:tblCaption w:val="Tabla inventario bolso academico Fredy Leonardo Acuña Prada"/>
+        <w:tblDescription w:val="Estos dato fueron tomados por el conteo a los elementos dentro del bolso al momento de la actividad"/>
+      </w:tblPr>
+      <w:tblGrid>
+        <w:gridCol w:w="2812"/>
+        <w:gridCol w:w="1158"/>
+        <w:gridCol w:w="1554"/>
+        <w:gridCol w:w="3260"/>
+      </w:tblGrid>
+      <w:tr>
+        <w:trPr>
+          <w:cnfStyle w:val="100000000000" w:firstRow="1" w:lastRow="0" w:firstColumn="0" w:lastColumn="0" w:oddVBand="0" w:evenVBand="0" w:oddHBand="0" w:evenHBand="0" w:firstRowFirstColumn="0" w:firstRowLastColumn="0" w:lastRowFirstColumn="0" w:lastRowLastColumn="0"/>
+        </w:trPr>
+        <w:tc>
+          <w:tcPr>
+            <w:cnfStyle w:val="001000000000" w:firstRow="0" w:lastRow="0" w:firstColumn="1" w:lastColumn="0" w:oddVBand="0" w:evenVBand="0" w:oddHBand="0" w:evenHBand="0" w:firstRowFirstColumn="0" w:firstRowLastColumn="0" w:lastRowFirstColumn="0" w:lastRowLastColumn="0"/>
+            <w:tcW w:w="2812" w:type="dxa"/>
+          </w:tcPr>
+          <w:p>
+            <w:pPr>
+              <w:ind w:firstLine="0"/>
+            </w:pPr>
+            <w:r>
+              <w:t>Articulo</w:t>
+            </w:r>
+          </w:p>
+        </w:tc>
+        <w:tc>
+          <w:tcPr>
+            <w:tcW w:w="1158" w:type="dxa"/>
+          </w:tcPr>
+          <w:p>
+            <w:pPr>
+              <w:ind w:firstLine="0"/>
+              <w:cnfStyle w:val="100000000000" w:firstRow="1" w:lastRow="0" w:firstColumn="0" w:lastColumn="0" w:oddVBand="0" w:evenVBand="0" w:oddHBand="0" w:evenHBand="0" w:firstRowFirstColumn="0" w:firstRowLastColumn="0" w:lastRowFirstColumn="0" w:lastRowLastColumn="0"/>
+            </w:pPr>
+            <w:r>
+              <w:t>Cantidad</w:t>
+            </w:r>
+          </w:p>
+        </w:tc>
+        <w:tc>
+          <w:tcPr>
+            <w:tcW w:w="1554" w:type="dxa"/>
+          </w:tcPr>
+          <w:p>
+            <w:pPr>
+              <w:ind w:firstLine="0"/>
+              <w:cnfStyle w:val="100000000000" w:firstRow="1" w:lastRow="0" w:firstColumn="0" w:lastColumn="0" w:oddVBand="0" w:evenVBand="0" w:oddHBand="0" w:evenHBand="0" w:firstRowFirstColumn="0" w:firstRowLastColumn="0" w:lastRowFirstColumn="0" w:lastRowLastColumn="0"/>
+            </w:pPr>
+            <w:proofErr w:type="spellStart"/>
+            <w:r>
+              <w:t>Codigo</w:t>
+            </w:r>
+            <w:proofErr w:type="spellEnd"/>
+          </w:p>
+        </w:tc>
+        <w:tc>
+          <w:tcPr>
+            <w:tcW w:w="3260" w:type="dxa"/>
+          </w:tcPr>
+          <w:p>
+            <w:pPr>
+              <w:ind w:firstLine="0"/>
+              <w:cnfStyle w:val="100000000000" w:firstRow="1" w:lastRow="0" w:firstColumn="0" w:lastColumn="0" w:oddVBand="0" w:evenVBand="0" w:oddHBand="0" w:evenHBand="0" w:firstRowFirstColumn="0" w:firstRowLastColumn="0" w:lastRowFirstColumn="0" w:lastRowLastColumn="0"/>
+            </w:pPr>
+            <w:proofErr w:type="spellStart"/>
+            <w:r>
+              <w:t>Categorias</w:t>
+            </w:r>
+            <w:proofErr w:type="spellEnd"/>
+          </w:p>
+        </w:tc>
+      </w:tr>
+      <w:tr>
+        <w:trPr>
+          <w:cnfStyle w:val="000000100000" w:firstRow="0" w:lastRow="0" w:firstColumn="0" w:lastColumn="0" w:oddVBand="0" w:evenVBand="0" w:oddHBand="1" w:evenHBand="0" w:firstRowFirstColumn="0" w:firstRowLastColumn="0" w:lastRowFirstColumn="0" w:lastRowLastColumn="0"/>
+        </w:trPr>
+        <w:tc>
+          <w:tcPr>
+            <w:cnfStyle w:val="001000000000" w:firstRow="0" w:lastRow="0" w:firstColumn="1" w:lastColumn="0" w:oddVBand="0" w:evenVBand="0" w:oddHBand="0" w:evenHBand="0" w:firstRowFirstColumn="0" w:firstRowLastColumn="0" w:lastRowFirstColumn="0" w:lastRowLastColumn="0"/>
+            <w:tcW w:w="2812" w:type="dxa"/>
+          </w:tcPr>
+          <w:p>
+            <w:pPr>
+              <w:ind w:firstLine="0"/>
+              <w:jc w:val="center"/>
+              <w:rPr>
+                <w:b w:val="0"/>
+                <w:bCs w:val="0"/>
+                <w:sz w:val="16"/>
+                <w:szCs w:val="16"/>
+              </w:rPr>
+            </w:pPr>
+            <w:r>
+              <w:rPr>
+                <w:b w:val="0"/>
+                <w:bCs w:val="0"/>
+                <w:sz w:val="16"/>
+                <w:szCs w:val="16"/>
+              </w:rPr>
+              <w:t>Cuaderno Apuntes Contabilidad</w:t>
+            </w:r>
+          </w:p>
+        </w:tc>
+        <w:tc>
+          <w:tcPr>
+            <w:tcW w:w="1158" w:type="dxa"/>
+          </w:tcPr>
+          <w:p>
+            <w:pPr>
+              <w:ind w:firstLine="0"/>
+              <w:jc w:val="center"/>
+              <w:cnfStyle w:val="000000100000" w:firstRow="0" w:lastRow="0" w:firstColumn="0" w:lastColumn="0" w:oddVBand="0" w:evenVBand="0" w:oddHBand="1" w:evenHBand="0" w:firstRowFirstColumn="0" w:firstRowLastColumn="0" w:lastRowFirstColumn="0" w:lastRowLastColumn="0"/>
+            </w:pPr>
+            <w:r>
+              <w:t>2</w:t>
+            </w:r>
+          </w:p>
+        </w:tc>
+        <w:tc>
+          <w:tcPr>
+            <w:tcW w:w="1554" w:type="dxa"/>
+          </w:tcPr>
+          <w:p>
+            <w:pPr>
+              <w:ind w:firstLine="0"/>
+              <w:jc w:val="center"/>
+              <w:cnfStyle w:val="000000100000" w:firstRow="0" w:lastRow="0" w:firstColumn="0" w:lastColumn="0" w:oddVBand="0" w:evenVBand="0" w:oddHBand="1" w:evenHBand="0" w:firstRowFirstColumn="0" w:firstRowLastColumn="0" w:lastRowFirstColumn="0" w:lastRowLastColumn="0"/>
+              <w:rPr>
+                <w:sz w:val="16"/>
+                <w:szCs w:val="16"/>
+              </w:rPr>
+            </w:pPr>
+            <w:r>
+              <w:rPr>
+                <w:sz w:val="16"/>
+                <w:szCs w:val="16"/>
+              </w:rPr>
+              <w:t>CA</w:t>
+            </w:r>
+            <w:r>
+              <w:rPr>
+                <w:sz w:val="16"/>
+                <w:szCs w:val="16"/>
+              </w:rPr>
+              <w:t>-Contabilidad</w:t>
+            </w:r>
+          </w:p>
+        </w:tc>
+        <w:tc>
+          <w:tcPr>
+            <w:tcW w:w="3260" w:type="dxa"/>
+          </w:tcPr>
+          <w:p>
+            <w:pPr>
+              <w:ind w:firstLine="0"/>
+              <w:jc w:val="center"/>
+              <w:cnfStyle w:val="000000100000" w:firstRow="0" w:lastRow="0" w:firstColumn="0" w:lastColumn="0" w:oddVBand="0" w:evenVBand="0" w:oddHBand="1" w:evenHBand="0" w:firstRowFirstColumn="0" w:firstRowLastColumn="0" w:lastRowFirstColumn="0" w:lastRowLastColumn="0"/>
+            </w:pPr>
+            <w:proofErr w:type="spellStart"/>
+            <w:r>
+              <w:t>Academicos</w:t>
+            </w:r>
+            <w:proofErr w:type="spellEnd"/>
+          </w:p>
+        </w:tc>
+      </w:tr>
+      <w:tr>
+        <w:tc>
+          <w:tcPr>
+            <w:cnfStyle w:val="001000000000" w:firstRow="0" w:lastRow="0" w:firstColumn="1" w:lastColumn="0" w:oddVBand="0" w:evenVBand="0" w:oddHBand="0" w:evenHBand="0" w:firstRowFirstColumn="0" w:firstRowLastColumn="0" w:lastRowFirstColumn="0" w:lastRowLastColumn="0"/>
+            <w:tcW w:w="2812" w:type="dxa"/>
+          </w:tcPr>
+          <w:p>
+            <w:pPr>
+              <w:ind w:firstLine="0"/>
+              <w:jc w:val="center"/>
+              <w:rPr>
+                <w:b w:val="0"/>
+                <w:bCs w:val="0"/>
+                <w:sz w:val="16"/>
+                <w:szCs w:val="16"/>
+              </w:rPr>
+            </w:pPr>
+            <w:r>
+              <w:rPr>
+                <w:b w:val="0"/>
+                <w:bCs w:val="0"/>
+                <w:sz w:val="16"/>
+                <w:szCs w:val="16"/>
+              </w:rPr>
+              <w:t>Lapicero Negro</w:t>
+            </w:r>
+          </w:p>
+        </w:tc>
+        <w:tc>
+          <w:tcPr>
+            <w:tcW w:w="1158" w:type="dxa"/>
+          </w:tcPr>
+          <w:p>
+            <w:pPr>
+              <w:ind w:firstLine="0"/>
+              <w:jc w:val="center"/>
+              <w:cnfStyle w:val="000000000000" w:firstRow="0" w:lastRow="0" w:firstColumn="0" w:lastColumn="0" w:oddVBand="0" w:evenVBand="0" w:oddHBand="0" w:evenHBand="0" w:firstRowFirstColumn="0" w:firstRowLastColumn="0" w:lastRowFirstColumn="0" w:lastRowLastColumn="0"/>
+            </w:pPr>
+            <w:r>
+              <w:t>1</w:t>
+            </w:r>
+          </w:p>
+        </w:tc>
+        <w:tc>
+          <w:tcPr>
+            <w:tcW w:w="1554" w:type="dxa"/>
+          </w:tcPr>
+          <w:p>
+            <w:pPr>
+              <w:ind w:firstLine="0"/>
+              <w:jc w:val="center"/>
+              <w:cnfStyle w:val="000000000000" w:firstRow="0" w:lastRow="0" w:firstColumn="0" w:lastColumn="0" w:oddVBand="0" w:evenVBand="0" w:oddHBand="0" w:evenHBand="0" w:firstRowFirstColumn="0" w:firstRowLastColumn="0" w:lastRowFirstColumn="0" w:lastRowLastColumn="0"/>
+              <w:rPr>
+                <w:sz w:val="16"/>
+                <w:szCs w:val="16"/>
+              </w:rPr>
+            </w:pPr>
+            <w:r>
+              <w:rPr>
+                <w:sz w:val="16"/>
+                <w:szCs w:val="16"/>
+              </w:rPr>
+              <w:t>LP-tn-000</w:t>
+            </w:r>
+          </w:p>
+        </w:tc>
+        <w:tc>
+          <w:tcPr>
+            <w:tcW w:w="3260" w:type="dxa"/>
+          </w:tcPr>
+          <w:p>
+            <w:pPr>
+              <w:ind w:firstLine="0"/>
+              <w:jc w:val="center"/>
+              <w:cnfStyle w:val="000000000000" w:firstRow="0" w:lastRow="0" w:firstColumn="0" w:lastColumn="0" w:oddVBand="0" w:evenVBand="0" w:oddHBand="0" w:evenHBand="0" w:firstRowFirstColumn="0" w:firstRowLastColumn="0" w:lastRowFirstColumn="0" w:lastRowLastColumn="0"/>
+            </w:pPr>
+            <w:r>
+              <w:t>Académico</w:t>
+            </w:r>
+            <w:r>
+              <w:t xml:space="preserve"> </w:t>
+            </w:r>
+            <w:r>
+              <w:t>Utilitario</w:t>
+            </w:r>
+          </w:p>
+        </w:tc>
+      </w:tr>
+      <w:tr>
+        <w:trPr>
+          <w:cnfStyle w:val="000000100000" w:firstRow="0" w:lastRow="0" w:firstColumn="0" w:lastColumn="0" w:oddVBand="0" w:evenVBand="0" w:oddHBand="1" w:evenHBand="0" w:firstRowFirstColumn="0" w:firstRowLastColumn="0" w:lastRowFirstColumn="0" w:lastRowLastColumn="0"/>
+        </w:trPr>
+        <w:tc>
+          <w:tcPr>
+            <w:cnfStyle w:val="001000000000" w:firstRow="0" w:lastRow="0" w:firstColumn="1" w:lastColumn="0" w:oddVBand="0" w:evenVBand="0" w:oddHBand="0" w:evenHBand="0" w:firstRowFirstColumn="0" w:firstRowLastColumn="0" w:lastRowFirstColumn="0" w:lastRowLastColumn="0"/>
+            <w:tcW w:w="2812" w:type="dxa"/>
+          </w:tcPr>
+          <w:p>
+            <w:pPr>
+              <w:ind w:firstLine="0"/>
+              <w:jc w:val="center"/>
+              <w:rPr>
+                <w:b w:val="0"/>
+                <w:bCs w:val="0"/>
+                <w:sz w:val="16"/>
+                <w:szCs w:val="16"/>
+              </w:rPr>
+            </w:pPr>
+            <w:r>
+              <w:rPr>
+                <w:b w:val="0"/>
+                <w:bCs w:val="0"/>
+                <w:sz w:val="16"/>
+                <w:szCs w:val="16"/>
+              </w:rPr>
+              <w:t>Portaminas #7</w:t>
+            </w:r>
+          </w:p>
+        </w:tc>
+        <w:tc>
+          <w:tcPr>
+            <w:tcW w:w="1158" w:type="dxa"/>
+          </w:tcPr>
+          <w:p>
+            <w:pPr>
+              <w:ind w:firstLine="0"/>
+              <w:jc w:val="center"/>
+              <w:cnfStyle w:val="000000100000" w:firstRow="0" w:lastRow="0" w:firstColumn="0" w:lastColumn="0" w:oddVBand="0" w:evenVBand="0" w:oddHBand="1" w:evenHBand="0" w:firstRowFirstColumn="0" w:firstRowLastColumn="0" w:lastRowFirstColumn="0" w:lastRowLastColumn="0"/>
+            </w:pPr>
+            <w:r>
+              <w:t>1</w:t>
+            </w:r>
+          </w:p>
+        </w:tc>
+        <w:tc>
+          <w:tcPr>
+            <w:tcW w:w="1554" w:type="dxa"/>
+          </w:tcPr>
+          <w:p>
+            <w:pPr>
+              <w:ind w:firstLine="0"/>
+              <w:jc w:val="center"/>
+              <w:cnfStyle w:val="000000100000" w:firstRow="0" w:lastRow="0" w:firstColumn="0" w:lastColumn="0" w:oddVBand="0" w:evenVBand="0" w:oddHBand="1" w:evenHBand="0" w:firstRowFirstColumn="0" w:firstRowLastColumn="0" w:lastRowFirstColumn="0" w:lastRowLastColumn="0"/>
+              <w:rPr>
+                <w:sz w:val="16"/>
+                <w:szCs w:val="16"/>
+              </w:rPr>
+            </w:pPr>
+            <w:r>
+              <w:rPr>
+                <w:sz w:val="16"/>
+                <w:szCs w:val="16"/>
+              </w:rPr>
+              <w:t>PM</w:t>
+            </w:r>
+            <w:r>
+              <w:rPr>
+                <w:sz w:val="16"/>
+                <w:szCs w:val="16"/>
+              </w:rPr>
+              <w:t>-#-7</w:t>
+            </w:r>
+          </w:p>
+        </w:tc>
+        <w:tc>
+          <w:tcPr>
+            <w:tcW w:w="3260" w:type="dxa"/>
+          </w:tcPr>
+          <w:p>
+            <w:pPr>
+              <w:ind w:firstLine="0"/>
+              <w:jc w:val="center"/>
+              <w:cnfStyle w:val="000000100000" w:firstRow="0" w:lastRow="0" w:firstColumn="0" w:lastColumn="0" w:oddVBand="0" w:evenVBand="0" w:oddHBand="1" w:evenHBand="0" w:firstRowFirstColumn="0" w:firstRowLastColumn="0" w:lastRowFirstColumn="0" w:lastRowLastColumn="0"/>
+            </w:pPr>
+            <w:r>
+              <w:t>Académico Utilitario</w:t>
+            </w:r>
+          </w:p>
+        </w:tc>
+      </w:tr>
+      <w:tr>
+        <w:tc>
+          <w:tcPr>
+            <w:cnfStyle w:val="001000000000" w:firstRow="0" w:lastRow="0" w:firstColumn="1" w:lastColumn="0" w:oddVBand="0" w:evenVBand="0" w:oddHBand="0" w:evenHBand="0" w:firstRowFirstColumn="0" w:firstRowLastColumn="0" w:lastRowFirstColumn="0" w:lastRowLastColumn="0"/>
+            <w:tcW w:w="2812" w:type="dxa"/>
+          </w:tcPr>
+          <w:p>
+            <w:pPr>
+              <w:ind w:firstLine="0"/>
+              <w:jc w:val="center"/>
+              <w:rPr>
+                <w:b w:val="0"/>
+                <w:bCs w:val="0"/>
+                <w:sz w:val="16"/>
+                <w:szCs w:val="16"/>
+              </w:rPr>
+            </w:pPr>
+            <w:r>
+              <w:rPr>
+                <w:b w:val="0"/>
+                <w:bCs w:val="0"/>
+                <w:sz w:val="16"/>
+                <w:szCs w:val="16"/>
+              </w:rPr>
+              <w:t>Minas #7</w:t>
+            </w:r>
+          </w:p>
+        </w:tc>
+        <w:tc>
+          <w:tcPr>
+            <w:tcW w:w="1158" w:type="dxa"/>
+          </w:tcPr>
+          <w:p>
+            <w:pPr>
+              <w:ind w:firstLine="0"/>
+              <w:jc w:val="center"/>
+              <w:cnfStyle w:val="000000000000" w:firstRow="0" w:lastRow="0" w:firstColumn="0" w:lastColumn="0" w:oddVBand="0" w:evenVBand="0" w:oddHBand="0" w:evenHBand="0" w:firstRowFirstColumn="0" w:firstRowLastColumn="0" w:lastRowFirstColumn="0" w:lastRowLastColumn="0"/>
+            </w:pPr>
+            <w:r>
+              <w:t>1</w:t>
+            </w:r>
+          </w:p>
+        </w:tc>
+        <w:tc>
+          <w:tcPr>
+            <w:tcW w:w="1554" w:type="dxa"/>
+          </w:tcPr>
+          <w:p>
+            <w:pPr>
+              <w:ind w:firstLine="0"/>
+              <w:jc w:val="center"/>
+              <w:cnfStyle w:val="000000000000" w:firstRow="0" w:lastRow="0" w:firstColumn="0" w:lastColumn="0" w:oddVBand="0" w:evenVBand="0" w:oddHBand="0" w:evenHBand="0" w:firstRowFirstColumn="0" w:firstRowLastColumn="0" w:lastRowFirstColumn="0" w:lastRowLastColumn="0"/>
+              <w:rPr>
+                <w:sz w:val="16"/>
+                <w:szCs w:val="16"/>
+              </w:rPr>
+            </w:pPr>
+            <w:proofErr w:type="spellStart"/>
+            <w:r>
+              <w:rPr>
+                <w:sz w:val="16"/>
+                <w:szCs w:val="16"/>
+              </w:rPr>
+              <w:t>Mna</w:t>
+            </w:r>
+            <w:proofErr w:type="spellEnd"/>
+            <w:r>
+              <w:rPr>
+                <w:sz w:val="16"/>
+                <w:szCs w:val="16"/>
+              </w:rPr>
+              <w:t>-#-7-2B</w:t>
+            </w:r>
+          </w:p>
+        </w:tc>
+        <w:tc>
+          <w:tcPr>
+            <w:tcW w:w="3260" w:type="dxa"/>
+          </w:tcPr>
+          <w:p>
+            <w:pPr>
+              <w:ind w:firstLine="0"/>
+              <w:jc w:val="center"/>
+              <w:cnfStyle w:val="000000000000" w:firstRow="0" w:lastRow="0" w:firstColumn="0" w:lastColumn="0" w:oddVBand="0" w:evenVBand="0" w:oddHBand="0" w:evenHBand="0" w:firstRowFirstColumn="0" w:firstRowLastColumn="0" w:lastRowFirstColumn="0" w:lastRowLastColumn="0"/>
+            </w:pPr>
+            <w:r>
+              <w:t>Académico Utilitario</w:t>
+            </w:r>
+          </w:p>
+        </w:tc>
+      </w:tr>
+      <w:tr>
+        <w:trPr>
+          <w:cnfStyle w:val="000000100000" w:firstRow="0" w:lastRow="0" w:firstColumn="0" w:lastColumn="0" w:oddVBand="0" w:evenVBand="0" w:oddHBand="1" w:evenHBand="0" w:firstRowFirstColumn="0" w:firstRowLastColumn="0" w:lastRowFirstColumn="0" w:lastRowLastColumn="0"/>
+        </w:trPr>
+        <w:tc>
+          <w:tcPr>
+            <w:cnfStyle w:val="001000000000" w:firstRow="0" w:lastRow="0" w:firstColumn="1" w:lastColumn="0" w:oddVBand="0" w:evenVBand="0" w:oddHBand="0" w:evenHBand="0" w:firstRowFirstColumn="0" w:firstRowLastColumn="0" w:lastRowFirstColumn="0" w:lastRowLastColumn="0"/>
+            <w:tcW w:w="2812" w:type="dxa"/>
+          </w:tcPr>
+          <w:p>
+            <w:pPr>
+              <w:ind w:firstLine="0"/>
+              <w:jc w:val="center"/>
+              <w:rPr>
+                <w:b w:val="0"/>
+                <w:bCs w:val="0"/>
+                <w:sz w:val="16"/>
+                <w:szCs w:val="16"/>
+              </w:rPr>
+            </w:pPr>
+            <w:r>
+              <w:rPr>
+                <w:b w:val="0"/>
+                <w:bCs w:val="0"/>
+                <w:sz w:val="16"/>
+                <w:szCs w:val="16"/>
+              </w:rPr>
+              <w:t>Borrador Miga PAN</w:t>
+            </w:r>
+          </w:p>
+        </w:tc>
+        <w:tc>
+          <w:tcPr>
+            <w:tcW w:w="1158" w:type="dxa"/>
+          </w:tcPr>
+          <w:p>
+            <w:pPr>
+              <w:ind w:firstLine="0"/>
+              <w:jc w:val="center"/>
+              <w:cnfStyle w:val="000000100000" w:firstRow="0" w:lastRow="0" w:firstColumn="0" w:lastColumn="0" w:oddVBand="0" w:evenVBand="0" w:oddHBand="1" w:evenHBand="0" w:firstRowFirstColumn="0" w:firstRowLastColumn="0" w:lastRowFirstColumn="0" w:lastRowLastColumn="0"/>
+            </w:pPr>
+            <w:r>
+              <w:t>1</w:t>
+            </w:r>
+          </w:p>
+        </w:tc>
+        <w:tc>
+          <w:tcPr>
+            <w:tcW w:w="1554" w:type="dxa"/>
+          </w:tcPr>
+          <w:p>
+            <w:pPr>
+              <w:ind w:firstLine="0"/>
+              <w:jc w:val="center"/>
+              <w:cnfStyle w:val="000000100000" w:firstRow="0" w:lastRow="0" w:firstColumn="0" w:lastColumn="0" w:oddVBand="0" w:evenVBand="0" w:oddHBand="1" w:evenHBand="0" w:firstRowFirstColumn="0" w:firstRowLastColumn="0" w:lastRowFirstColumn="0" w:lastRowLastColumn="0"/>
+              <w:rPr>
+                <w:sz w:val="16"/>
+                <w:szCs w:val="16"/>
+              </w:rPr>
+            </w:pPr>
+            <w:proofErr w:type="spellStart"/>
+            <w:r>
+              <w:rPr>
+                <w:sz w:val="16"/>
+                <w:szCs w:val="16"/>
+              </w:rPr>
+              <w:t>Bdor</w:t>
+            </w:r>
+            <w:proofErr w:type="spellEnd"/>
+            <w:r>
+              <w:rPr>
+                <w:sz w:val="16"/>
+                <w:szCs w:val="16"/>
+              </w:rPr>
+              <w:t>-m-pan</w:t>
+            </w:r>
+          </w:p>
+        </w:tc>
+        <w:tc>
+          <w:tcPr>
+            <w:tcW w:w="3260" w:type="dxa"/>
+          </w:tcPr>
+          <w:p>
+            <w:pPr>
+              <w:ind w:firstLine="0"/>
+              <w:jc w:val="center"/>
+              <w:cnfStyle w:val="000000100000" w:firstRow="0" w:lastRow="0" w:firstColumn="0" w:lastColumn="0" w:oddVBand="0" w:evenVBand="0" w:oddHBand="1" w:evenHBand="0" w:firstRowFirstColumn="0" w:firstRowLastColumn="0" w:lastRowFirstColumn="0" w:lastRowLastColumn="0"/>
+            </w:pPr>
+            <w:r>
+              <w:t>Académico Utilitario</w:t>
+            </w:r>
+          </w:p>
+        </w:tc>
+      </w:tr>
+      <w:tr>
+        <w:tc>
+          <w:tcPr>
+            <w:cnfStyle w:val="001000000000" w:firstRow="0" w:lastRow="0" w:firstColumn="1" w:lastColumn="0" w:oddVBand="0" w:evenVBand="0" w:oddHBand="0" w:evenHBand="0" w:firstRowFirstColumn="0" w:firstRowLastColumn="0" w:lastRowFirstColumn="0" w:lastRowLastColumn="0"/>
+            <w:tcW w:w="2812" w:type="dxa"/>
+          </w:tcPr>
+          <w:p>
+            <w:pPr>
+              <w:ind w:firstLine="0"/>
+              <w:jc w:val="center"/>
+              <w:rPr>
+                <w:b w:val="0"/>
+                <w:bCs w:val="0"/>
+                <w:sz w:val="16"/>
+                <w:szCs w:val="16"/>
+              </w:rPr>
+            </w:pPr>
+            <w:r>
+              <w:rPr>
+                <w:b w:val="0"/>
+                <w:bCs w:val="0"/>
+                <w:sz w:val="16"/>
+                <w:szCs w:val="16"/>
+              </w:rPr>
+              <w:t>Cuaderno Apuntes VBA</w:t>
+            </w:r>
+          </w:p>
+        </w:tc>
+        <w:tc>
+          <w:tcPr>
+            <w:tcW w:w="1158" w:type="dxa"/>
+          </w:tcPr>
+          <w:p>
+            <w:pPr>
+              <w:ind w:firstLine="0"/>
+              <w:jc w:val="center"/>
+              <w:cnfStyle w:val="000000000000" w:firstRow="0" w:lastRow="0" w:firstColumn="0" w:lastColumn="0" w:oddVBand="0" w:evenVBand="0" w:oddHBand="0" w:evenHBand="0" w:firstRowFirstColumn="0" w:firstRowLastColumn="0" w:lastRowFirstColumn="0" w:lastRowLastColumn="0"/>
+            </w:pPr>
+            <w:r>
+              <w:t>1</w:t>
+            </w:r>
+          </w:p>
+        </w:tc>
+        <w:tc>
+          <w:tcPr>
+            <w:tcW w:w="1554" w:type="dxa"/>
+          </w:tcPr>
+          <w:p>
+            <w:pPr>
+              <w:ind w:firstLine="0"/>
+              <w:jc w:val="center"/>
+              <w:cnfStyle w:val="000000000000" w:firstRow="0" w:lastRow="0" w:firstColumn="0" w:lastColumn="0" w:oddVBand="0" w:evenVBand="0" w:oddHBand="0" w:evenHBand="0" w:firstRowFirstColumn="0" w:firstRowLastColumn="0" w:lastRowFirstColumn="0" w:lastRowLastColumn="0"/>
+              <w:rPr>
+                <w:sz w:val="16"/>
+                <w:szCs w:val="16"/>
+              </w:rPr>
+            </w:pPr>
+            <w:r>
+              <w:rPr>
+                <w:sz w:val="16"/>
+                <w:szCs w:val="16"/>
+              </w:rPr>
+              <w:t>CA</w:t>
+            </w:r>
+            <w:r>
+              <w:rPr>
+                <w:sz w:val="16"/>
+                <w:szCs w:val="16"/>
+              </w:rPr>
+              <w:t>-VBA</w:t>
+            </w:r>
+          </w:p>
+        </w:tc>
+        <w:tc>
+          <w:tcPr>
+            <w:tcW w:w="3260" w:type="dxa"/>
+          </w:tcPr>
+          <w:p>
+            <w:pPr>
+              <w:ind w:firstLine="0"/>
+              <w:jc w:val="center"/>
+              <w:cnfStyle w:val="000000000000" w:firstRow="0" w:lastRow="0" w:firstColumn="0" w:lastColumn="0" w:oddVBand="0" w:evenVBand="0" w:oddHBand="0" w:evenHBand="0" w:firstRowFirstColumn="0" w:firstRowLastColumn="0" w:lastRowFirstColumn="0" w:lastRowLastColumn="0"/>
+            </w:pPr>
+            <w:r>
+              <w:t>Utilitario</w:t>
+            </w:r>
+          </w:p>
+        </w:tc>
+      </w:tr>
+      <w:tr>
+        <w:trPr>
+          <w:cnfStyle w:val="000000100000" w:firstRow="0" w:lastRow="0" w:firstColumn="0" w:lastColumn="0" w:oddVBand="0" w:evenVBand="0" w:oddHBand="1" w:evenHBand="0" w:firstRowFirstColumn="0" w:firstRowLastColumn="0" w:lastRowFirstColumn="0" w:lastRowLastColumn="0"/>
+        </w:trPr>
+        <w:tc>
+          <w:tcPr>
+            <w:cnfStyle w:val="001000000000" w:firstRow="0" w:lastRow="0" w:firstColumn="1" w:lastColumn="0" w:oddVBand="0" w:evenVBand="0" w:oddHBand="0" w:evenHBand="0" w:firstRowFirstColumn="0" w:firstRowLastColumn="0" w:lastRowFirstColumn="0" w:lastRowLastColumn="0"/>
+            <w:tcW w:w="2812" w:type="dxa"/>
+          </w:tcPr>
+          <w:p>
+            <w:pPr>
+              <w:ind w:firstLine="0"/>
+              <w:jc w:val="center"/>
+              <w:rPr>
+                <w:b w:val="0"/>
+                <w:bCs w:val="0"/>
+                <w:sz w:val="16"/>
+                <w:szCs w:val="16"/>
+              </w:rPr>
+            </w:pPr>
+            <w:r>
+              <w:rPr>
+                <w:b w:val="0"/>
+                <w:bCs w:val="0"/>
+                <w:sz w:val="16"/>
+                <w:szCs w:val="16"/>
+              </w:rPr>
+              <w:t xml:space="preserve">Calculadora </w:t>
+            </w:r>
+            <w:proofErr w:type="spellStart"/>
+            <w:r>
+              <w:rPr>
+                <w:b w:val="0"/>
+                <w:bCs w:val="0"/>
+                <w:sz w:val="16"/>
+                <w:szCs w:val="16"/>
+              </w:rPr>
+              <w:t>Cacio</w:t>
+            </w:r>
+            <w:proofErr w:type="spellEnd"/>
+            <w:r>
+              <w:rPr>
+                <w:b w:val="0"/>
+                <w:bCs w:val="0"/>
+                <w:sz w:val="16"/>
+                <w:szCs w:val="16"/>
+              </w:rPr>
+              <w:t xml:space="preserve"> fx-570ES PLUS</w:t>
+            </w:r>
+          </w:p>
+        </w:tc>
+        <w:tc>
+          <w:tcPr>
+            <w:tcW w:w="1158" w:type="dxa"/>
+          </w:tcPr>
+          <w:p>
+            <w:pPr>
+              <w:ind w:firstLine="0"/>
+              <w:jc w:val="center"/>
+              <w:cnfStyle w:val="000000100000" w:firstRow="0" w:lastRow="0" w:firstColumn="0" w:lastColumn="0" w:oddVBand="0" w:evenVBand="0" w:oddHBand="1" w:evenHBand="0" w:firstRowFirstColumn="0" w:firstRowLastColumn="0" w:lastRowFirstColumn="0" w:lastRowLastColumn="0"/>
+            </w:pPr>
+            <w:r>
+              <w:t>1</w:t>
+            </w:r>
+          </w:p>
+        </w:tc>
+        <w:tc>
+          <w:tcPr>
+            <w:tcW w:w="1554" w:type="dxa"/>
+          </w:tcPr>
+          <w:p>
+            <w:pPr>
+              <w:ind w:firstLine="0"/>
+              <w:jc w:val="center"/>
+              <w:cnfStyle w:val="000000100000" w:firstRow="0" w:lastRow="0" w:firstColumn="0" w:lastColumn="0" w:oddVBand="0" w:evenVBand="0" w:oddHBand="1" w:evenHBand="0" w:firstRowFirstColumn="0" w:firstRowLastColumn="0" w:lastRowFirstColumn="0" w:lastRowLastColumn="0"/>
+              <w:rPr>
+                <w:sz w:val="16"/>
+                <w:szCs w:val="16"/>
+              </w:rPr>
+            </w:pPr>
+            <w:r>
+              <w:rPr>
+                <w:sz w:val="16"/>
+                <w:szCs w:val="16"/>
+              </w:rPr>
+              <w:t>Cal-cacio-570</w:t>
+            </w:r>
+          </w:p>
+        </w:tc>
+        <w:tc>
+          <w:tcPr>
+            <w:tcW w:w="3260" w:type="dxa"/>
+          </w:tcPr>
+          <w:p>
+            <w:pPr>
+              <w:ind w:firstLine="0"/>
+              <w:jc w:val="center"/>
+              <w:cnfStyle w:val="000000100000" w:firstRow="0" w:lastRow="0" w:firstColumn="0" w:lastColumn="0" w:oddVBand="0" w:evenVBand="0" w:oddHBand="1" w:evenHBand="0" w:firstRowFirstColumn="0" w:firstRowLastColumn="0" w:lastRowFirstColumn="0" w:lastRowLastColumn="0"/>
+            </w:pPr>
+            <w:r>
+              <w:t>Académico</w:t>
+            </w:r>
+            <w:r>
+              <w:t xml:space="preserve"> </w:t>
+            </w:r>
+            <w:r>
+              <w:t>Utilitario</w:t>
+            </w:r>
+          </w:p>
+        </w:tc>
+      </w:tr>
+      <w:tr>
+        <w:tc>
+          <w:tcPr>
+            <w:cnfStyle w:val="001000000000" w:firstRow="0" w:lastRow="0" w:firstColumn="1" w:lastColumn="0" w:oddVBand="0" w:evenVBand="0" w:oddHBand="0" w:evenHBand="0" w:firstRowFirstColumn="0" w:firstRowLastColumn="0" w:lastRowFirstColumn="0" w:lastRowLastColumn="0"/>
+            <w:tcW w:w="2812" w:type="dxa"/>
+          </w:tcPr>
+          <w:p>
+            <w:pPr>
+              <w:ind w:firstLine="0"/>
+              <w:jc w:val="center"/>
+              <w:rPr>
+                <w:b w:val="0"/>
+                <w:bCs w:val="0"/>
+                <w:sz w:val="16"/>
+                <w:szCs w:val="16"/>
+              </w:rPr>
+            </w:pPr>
+            <w:r>
+              <w:rPr>
+                <w:b w:val="0"/>
+                <w:bCs w:val="0"/>
+                <w:sz w:val="16"/>
+                <w:szCs w:val="16"/>
+              </w:rPr>
+              <w:t>Documentos PUC</w:t>
+            </w:r>
+          </w:p>
+        </w:tc>
+        <w:tc>
+          <w:tcPr>
+            <w:tcW w:w="1158" w:type="dxa"/>
+          </w:tcPr>
+          <w:p>
+            <w:pPr>
+              <w:ind w:firstLine="0"/>
+              <w:jc w:val="center"/>
+              <w:cnfStyle w:val="000000000000" w:firstRow="0" w:lastRow="0" w:firstColumn="0" w:lastColumn="0" w:oddVBand="0" w:evenVBand="0" w:oddHBand="0" w:evenHBand="0" w:firstRowFirstColumn="0" w:firstRowLastColumn="0" w:lastRowFirstColumn="0" w:lastRowLastColumn="0"/>
+            </w:pPr>
+            <w:r>
+              <w:t>1</w:t>
+            </w:r>
+          </w:p>
+        </w:tc>
+        <w:tc>
+          <w:tcPr>
+            <w:tcW w:w="1554" w:type="dxa"/>
+          </w:tcPr>
+          <w:p>
+            <w:pPr>
+              <w:ind w:firstLine="0"/>
+              <w:jc w:val="center"/>
+              <w:cnfStyle w:val="000000000000" w:firstRow="0" w:lastRow="0" w:firstColumn="0" w:lastColumn="0" w:oddVBand="0" w:evenVBand="0" w:oddHBand="0" w:evenHBand="0" w:firstRowFirstColumn="0" w:firstRowLastColumn="0" w:lastRowFirstColumn="0" w:lastRowLastColumn="0"/>
+              <w:rPr>
+                <w:sz w:val="16"/>
+                <w:szCs w:val="16"/>
+              </w:rPr>
+            </w:pPr>
+            <w:proofErr w:type="spellStart"/>
+            <w:r>
+              <w:rPr>
+                <w:sz w:val="16"/>
+                <w:szCs w:val="16"/>
+              </w:rPr>
+              <w:t>Doc</w:t>
+            </w:r>
+            <w:proofErr w:type="spellEnd"/>
+            <w:r>
+              <w:rPr>
+                <w:sz w:val="16"/>
+                <w:szCs w:val="16"/>
+              </w:rPr>
+              <w:t>-PUC</w:t>
+            </w:r>
+          </w:p>
+        </w:tc>
+        <w:tc>
+          <w:tcPr>
+            <w:tcW w:w="3260" w:type="dxa"/>
+          </w:tcPr>
+          <w:p>
+            <w:pPr>
+              <w:ind w:firstLine="0"/>
+              <w:jc w:val="center"/>
+              <w:cnfStyle w:val="000000000000" w:firstRow="0" w:lastRow="0" w:firstColumn="0" w:lastColumn="0" w:oddVBand="0" w:evenVBand="0" w:oddHBand="0" w:evenHBand="0" w:firstRowFirstColumn="0" w:firstRowLastColumn="0" w:lastRowFirstColumn="0" w:lastRowLastColumn="0"/>
+            </w:pPr>
+            <w:proofErr w:type="spellStart"/>
+            <w:r>
+              <w:t>Academico</w:t>
+            </w:r>
+            <w:proofErr w:type="spellEnd"/>
+          </w:p>
+        </w:tc>
+      </w:tr>
+      <w:tr>
+        <w:trPr>
+          <w:cnfStyle w:val="000000100000" w:firstRow="0" w:lastRow="0" w:firstColumn="0" w:lastColumn="0" w:oddVBand="0" w:evenVBand="0" w:oddHBand="1" w:evenHBand="0" w:firstRowFirstColumn="0" w:firstRowLastColumn="0" w:lastRowFirstColumn="0" w:lastRowLastColumn="0"/>
+        </w:trPr>
+        <w:tc>
+          <w:tcPr>
+            <w:cnfStyle w:val="001000000000" w:firstRow="0" w:lastRow="0" w:firstColumn="1" w:lastColumn="0" w:oddVBand="0" w:evenVBand="0" w:oddHBand="0" w:evenHBand="0" w:firstRowFirstColumn="0" w:firstRowLastColumn="0" w:lastRowFirstColumn="0" w:lastRowLastColumn="0"/>
+            <w:tcW w:w="2812" w:type="dxa"/>
+          </w:tcPr>
+          <w:p>
+            <w:pPr>
+              <w:ind w:firstLine="0"/>
+              <w:jc w:val="center"/>
+              <w:rPr>
+                <w:b w:val="0"/>
+                <w:bCs w:val="0"/>
+                <w:sz w:val="16"/>
+                <w:szCs w:val="16"/>
+              </w:rPr>
+            </w:pPr>
+            <w:r>
+              <w:rPr>
+                <w:b w:val="0"/>
+                <w:bCs w:val="0"/>
+                <w:sz w:val="16"/>
+                <w:szCs w:val="16"/>
+              </w:rPr>
+              <w:t>Memoria</w:t>
+            </w:r>
+          </w:p>
+        </w:tc>
+        <w:tc>
+          <w:tcPr>
+            <w:tcW w:w="1158" w:type="dxa"/>
+          </w:tcPr>
+          <w:p>
+            <w:pPr>
+              <w:ind w:firstLine="0"/>
+              <w:jc w:val="center"/>
+              <w:cnfStyle w:val="000000100000" w:firstRow="0" w:lastRow="0" w:firstColumn="0" w:lastColumn="0" w:oddVBand="0" w:evenVBand="0" w:oddHBand="1" w:evenHBand="0" w:firstRowFirstColumn="0" w:firstRowLastColumn="0" w:lastRowFirstColumn="0" w:lastRowLastColumn="0"/>
+            </w:pPr>
+            <w:r>
+              <w:t>2</w:t>
+            </w:r>
+          </w:p>
+        </w:tc>
+        <w:tc>
+          <w:tcPr>
+            <w:tcW w:w="1554" w:type="dxa"/>
+          </w:tcPr>
+          <w:p>
+            <w:pPr>
+              <w:ind w:firstLine="0"/>
+              <w:jc w:val="center"/>
+              <w:cnfStyle w:val="000000100000" w:firstRow="0" w:lastRow="0" w:firstColumn="0" w:lastColumn="0" w:oddVBand="0" w:evenVBand="0" w:oddHBand="1" w:evenHBand="0" w:firstRowFirstColumn="0" w:firstRowLastColumn="0" w:lastRowFirstColumn="0" w:lastRowLastColumn="0"/>
+              <w:rPr>
+                <w:sz w:val="16"/>
+                <w:szCs w:val="16"/>
+              </w:rPr>
+            </w:pPr>
+            <w:proofErr w:type="spellStart"/>
+            <w:r>
+              <w:rPr>
+                <w:sz w:val="16"/>
+                <w:szCs w:val="16"/>
+              </w:rPr>
+              <w:t>Sin_marca</w:t>
+            </w:r>
+            <w:proofErr w:type="spellEnd"/>
+            <w:r>
+              <w:rPr>
+                <w:sz w:val="16"/>
+                <w:szCs w:val="16"/>
+              </w:rPr>
+              <w:t xml:space="preserve"> imation_</w:t>
+            </w:r>
+            <w:proofErr w:type="gramStart"/>
+            <w:r>
+              <w:rPr>
+                <w:sz w:val="16"/>
+                <w:szCs w:val="16"/>
+              </w:rPr>
+              <w:t>flash</w:t>
+            </w:r>
+            <w:proofErr w:type="gramEnd"/>
+            <w:r>
+              <w:rPr>
+                <w:sz w:val="16"/>
+                <w:szCs w:val="16"/>
+              </w:rPr>
+              <w:t xml:space="preserve">_drive_16gb </w:t>
+            </w:r>
+          </w:p>
+        </w:tc>
+        <w:tc>
+          <w:tcPr>
+            <w:tcW w:w="3260" w:type="dxa"/>
+          </w:tcPr>
+          <w:p>
+            <w:pPr>
+              <w:ind w:firstLine="0"/>
+              <w:jc w:val="center"/>
+              <w:cnfStyle w:val="000000100000" w:firstRow="0" w:lastRow="0" w:firstColumn="0" w:lastColumn="0" w:oddVBand="0" w:evenVBand="0" w:oddHBand="1" w:evenHBand="0" w:firstRowFirstColumn="0" w:firstRowLastColumn="0" w:lastRowFirstColumn="0" w:lastRowLastColumn="0"/>
+            </w:pPr>
+            <w:r>
+              <w:t>Académico Utilitario Trabajo</w:t>
+            </w:r>
+          </w:p>
+        </w:tc>
+      </w:tr>
+      <w:tr>
+        <w:tc>
+          <w:tcPr>
+            <w:cnfStyle w:val="001000000000" w:firstRow="0" w:lastRow="0" w:firstColumn="1" w:lastColumn="0" w:oddVBand="0" w:evenVBand="0" w:oddHBand="0" w:evenHBand="0" w:firstRowFirstColumn="0" w:firstRowLastColumn="0" w:lastRowFirstColumn="0" w:lastRowLastColumn="0"/>
+            <w:tcW w:w="2812" w:type="dxa"/>
+          </w:tcPr>
+          <w:p>
+            <w:pPr>
+              <w:ind w:firstLine="0"/>
+              <w:jc w:val="center"/>
+              <w:rPr>
+                <w:b w:val="0"/>
+                <w:bCs w:val="0"/>
+                <w:sz w:val="16"/>
+                <w:szCs w:val="16"/>
+              </w:rPr>
+            </w:pPr>
+            <w:r>
+              <w:rPr>
+                <w:b w:val="0"/>
+                <w:bCs w:val="0"/>
+                <w:sz w:val="16"/>
+                <w:szCs w:val="16"/>
+              </w:rPr>
+              <w:t xml:space="preserve">Saco de vestir </w:t>
+            </w:r>
+          </w:p>
+        </w:tc>
+        <w:tc>
+          <w:tcPr>
+            <w:tcW w:w="1158" w:type="dxa"/>
+          </w:tcPr>
+          <w:p>
+            <w:pPr>
+              <w:ind w:firstLine="0"/>
+              <w:jc w:val="center"/>
+              <w:cnfStyle w:val="000000000000" w:firstRow="0" w:lastRow="0" w:firstColumn="0" w:lastColumn="0" w:oddVBand="0" w:evenVBand="0" w:oddHBand="0" w:evenHBand="0" w:firstRowFirstColumn="0" w:firstRowLastColumn="0" w:lastRowFirstColumn="0" w:lastRowLastColumn="0"/>
+            </w:pPr>
+            <w:r>
+              <w:t>1</w:t>
+            </w:r>
+          </w:p>
+        </w:tc>
+        <w:tc>
+          <w:tcPr>
+            <w:tcW w:w="1554" w:type="dxa"/>
+          </w:tcPr>
+          <w:p>
+            <w:pPr>
+              <w:ind w:firstLine="0"/>
+              <w:jc w:val="center"/>
+              <w:cnfStyle w:val="000000000000" w:firstRow="0" w:lastRow="0" w:firstColumn="0" w:lastColumn="0" w:oddVBand="0" w:evenVBand="0" w:oddHBand="0" w:evenHBand="0" w:firstRowFirstColumn="0" w:firstRowLastColumn="0" w:lastRowFirstColumn="0" w:lastRowLastColumn="0"/>
+              <w:rPr>
+                <w:sz w:val="16"/>
+                <w:szCs w:val="16"/>
+              </w:rPr>
+            </w:pPr>
+            <w:proofErr w:type="spellStart"/>
+            <w:r>
+              <w:rPr>
+                <w:sz w:val="16"/>
+                <w:szCs w:val="16"/>
+              </w:rPr>
+              <w:t>Sin_marca_rojo</w:t>
+            </w:r>
+            <w:proofErr w:type="spellEnd"/>
+          </w:p>
+        </w:tc>
+        <w:tc>
+          <w:tcPr>
+            <w:tcW w:w="3260" w:type="dxa"/>
+          </w:tcPr>
+          <w:p>
+            <w:pPr>
+              <w:ind w:firstLine="0"/>
+              <w:jc w:val="center"/>
+              <w:cnfStyle w:val="000000000000" w:firstRow="0" w:lastRow="0" w:firstColumn="0" w:lastColumn="0" w:oddVBand="0" w:evenVBand="0" w:oddHBand="0" w:evenHBand="0" w:firstRowFirstColumn="0" w:firstRowLastColumn="0" w:lastRowFirstColumn="0" w:lastRowLastColumn="0"/>
+            </w:pPr>
+            <w:r>
+              <w:t>Vestimenta</w:t>
+            </w:r>
+          </w:p>
+        </w:tc>
+      </w:tr>
+    </w:tbl>
+    <w:p>
+      <w:pPr>
+        <w:ind w:firstLine="0"/>
+        <w:rPr>
+          <w:rFonts w:cs="Arial"/>
+          <w:i/>
+          <w:iCs/>
+          <w:sz w:val="16"/>
+          <w:szCs w:val="16"/>
+        </w:rPr>
+      </w:pPr>
+      <w:r>
+        <w:rPr>
+          <w:rFonts w:cs="Arial"/>
+          <w:i/>
+          <w:iCs/>
+          <w:sz w:val="16"/>
+          <w:szCs w:val="16"/>
+        </w:rPr>
+        <w:t xml:space="preserve">Todos los datos se </w:t>
+      </w:r>
+      <w:r>
+        <w:rPr>
+          <w:rFonts w:cs="Arial"/>
+          <w:i/>
+          <w:iCs/>
+          <w:sz w:val="16"/>
+          <w:szCs w:val="16"/>
+        </w:rPr>
+        <w:t>registraron</w:t>
+      </w:r>
+      <w:r>
+        <w:rPr>
+          <w:rFonts w:cs="Arial"/>
+          <w:i/>
+          <w:iCs/>
+          <w:sz w:val="16"/>
+          <w:szCs w:val="16"/>
+        </w:rPr>
+        <w:t xml:space="preserve"> al momento de</w:t>
+      </w:r>
+      <w:r>
+        <w:rPr>
+          <w:rFonts w:cs="Arial"/>
+          <w:i/>
+          <w:iCs/>
+          <w:sz w:val="16"/>
+          <w:szCs w:val="16"/>
+        </w:rPr>
+        <w:t>l conteo de los objetos que estaban en el bolso</w:t>
+      </w:r>
+    </w:p>
+    <w:p>
+      <w:r>
+        <w:t xml:space="preserve">Esta actividad la realice tomando todos los artículos que </w:t>
+      </w:r>
+      <w:proofErr w:type="gramStart"/>
+      <w:r>
+        <w:t>habían</w:t>
+      </w:r>
+      <w:proofErr w:type="gramEnd"/>
+      <w:r>
+        <w:t xml:space="preserve"> en mi bolso de estudios y los </w:t>
+      </w:r>
+      <w:proofErr w:type="spellStart"/>
+      <w:r>
+        <w:t>conte</w:t>
+      </w:r>
+      <w:proofErr w:type="spellEnd"/>
+      <w:r>
+        <w:t>, para obtener la cantidad de cada uno, luego les asigne un código para representarlos de forma abreviada y luego los asocie con una categoría dependiendo de la utilidad que les doy día a día.</w:t>
+      </w:r>
+    </w:p>
+    <w:p>
+      <w:r>
+        <w:t>Utilitario: Es uso general.</w:t>
+      </w:r>
+    </w:p>
+    <w:p>
+      <w:r>
+        <w:t xml:space="preserve">Académico: </w:t>
+      </w:r>
+      <w:proofErr w:type="spellStart"/>
+      <w:r>
+        <w:t>Signinfica</w:t>
+      </w:r>
+      <w:proofErr w:type="spellEnd"/>
+      <w:r>
+        <w:t xml:space="preserve"> que solo lo uso con ese objetivo.</w:t>
+      </w:r>
+    </w:p>
+    <w:p>
+      <w:r>
+        <w:t>Etc.</w:t>
+      </w:r>
+    </w:p>
+    <w:p/>
+    <w:p>
+      <w:pPr>
+        <w:pStyle w:val="Ttulo1"/>
+      </w:pPr>
+      <w:bookmarkStart w:id="2" w:name="_Toc169016759"/>
+      <w:r>
+        <w:t>Actividad 3</w:t>
+      </w:r>
+      <w:bookmarkEnd w:id="2"/>
+    </w:p>
+    <w:p/>
+    <w:p>
+      <w:r>
+        <w:t>¿Cuál es la importancia de los inventarios de mercancías en las empresas comerciales?</w:t>
+      </w:r>
+    </w:p>
+    <w:p>
+      <w:r>
+        <w:t xml:space="preserve">La importancia de un inventario de mercancías para la empresa radica en que es la única forma de llevar control de las existencias de los productos con los que la empresa comercializa, esto ayuda a que la empresa lleve un control de los recursos que controla y del flujo del negocio, pues la rotación de mercancías son las que indica que es lo que </w:t>
+      </w:r>
+      <w:proofErr w:type="spellStart"/>
+      <w:r>
+        <w:t>mas</w:t>
+      </w:r>
+      <w:proofErr w:type="spellEnd"/>
+      <w:r>
+        <w:t xml:space="preserve"> se vende.</w:t>
+      </w:r>
+    </w:p>
+    <w:p>
+      <w:r>
+        <w:t>¿Qué tipos de inventarios se manejarían en una empresa manufacturera o industrial?</w:t>
+      </w:r>
+    </w:p>
+    <w:p>
+      <w:r>
+        <w:t>En una empresa manufacturera se manejaría un inventario PEP (Primeras en entrar, primeras en salir), Esto con el fin de que la rotación de la mercancía producida salga primero lo que se produce primero.</w:t>
+      </w:r>
+    </w:p>
+    <w:p>
+      <w:r>
+        <w:t>¿Qué concepto tienes de sistemas de inventarios y métodos de valuación de inventarios?</w:t>
+      </w:r>
+    </w:p>
+    <w:p>
+      <w:r>
+        <w:t xml:space="preserve">Entiendo por sistema una serie de reglas sucesivas o algoritmo que permite organizar un proceso, en este caso los sistemas de inventarios ya preestablecidos que se encuentran vigentes enseñan las maneras mas eficientes de llevar control de las </w:t>
+      </w:r>
+      <w:r>
+        <w:t>mercancías, y los métodos de valuación de inventario, según lo que entiendo seria para verificar que los procesos de organización de los inventarios se lleve correctamente según las reglas preestablecidas, o en su defecto seria para evaluar que el proceso de almacenamiento no este dañando las mercancías.</w:t>
+      </w:r>
+    </w:p>
+    <w:p>
+      <w:r>
+        <w:t>¿Con que documentos cree usted se pueden llevar los controles de los inventarios para empresas</w:t>
+      </w:r>
+      <w:r>
+        <w:t xml:space="preserve"> </w:t>
+      </w:r>
+      <w:r>
+        <w:t>comerciales y manufactureras?</w:t>
+      </w:r>
+    </w:p>
+    <w:p>
+      <w:r>
+        <w:t xml:space="preserve">Las empresas utilizan </w:t>
+      </w:r>
+      <w:proofErr w:type="spellStart"/>
+      <w:r>
+        <w:t>cardex</w:t>
+      </w:r>
+      <w:proofErr w:type="spellEnd"/>
+      <w:r>
+        <w:t xml:space="preserve"> para manejar los datos de los inventarios en una empresa, estos son documentos que se crean para reflejar de forma fiable toda la información necesaria de los productos almacenados en el inventario.</w:t>
+      </w:r>
+    </w:p>
+    <w:p/>
     <w:p>
       <w:pPr>
         <w:ind w:left="1440" w:hanging="360"/>
@@ -338,8 +2136,8 @@
       </w:pPr>
     </w:p>
     <w:sectPr>
-      <w:headerReference w:type="default" r:id="rId7"/>
-      <w:footerReference w:type="default" r:id="rId8"/>
+      <w:headerReference w:type="default" r:id="rId8"/>
+      <w:footerReference w:type="default" r:id="rId9"/>
       <w:pgSz w:w="12240" w:h="15840"/>
       <w:pgMar w:top="1417" w:right="1701" w:bottom="1417" w:left="1701" w:header="708" w:footer="708" w:gutter="0"/>
       <w:cols w:space="708"/>
@@ -548,16 +2346,16 @@
     </w:lvl>
   </w:abstractNum>
   <w:abstractNum w:abstractNumId="1" w15:restartNumberingAfterBreak="0">
-    <w:nsid w:val="65413DA8"/>
+    <w:nsid w:val="14A40852"/>
     <w:multiLevelType w:val="hybridMultilevel"/>
-    <w:tmpl w:val="F168D244"/>
-    <w:lvl w:ilvl="0" w:tplc="7BB67974">
+    <w:tmpl w:val="E80C9FF4"/>
+    <w:lvl w:ilvl="0" w:tplc="9FA2BB32">
       <w:start w:val="1"/>
-      <w:numFmt w:val="decimal"/>
-      <w:lvlText w:val="%1.1.1.1"/>
+      <w:numFmt w:val="lowerLetter"/>
+      <w:lvlText w:val="%1."/>
       <w:lvlJc w:val="left"/>
       <w:pPr>
-        <w:ind w:left="927" w:hanging="360"/>
+        <w:ind w:left="1440" w:hanging="360"/>
       </w:pPr>
       <w:rPr>
         <w:rFonts w:hint="default"/>
@@ -636,11 +2434,195 @@
       </w:pPr>
     </w:lvl>
   </w:abstractNum>
+  <w:abstractNum w:abstractNumId="2" w15:restartNumberingAfterBreak="0">
+    <w:nsid w:val="550D2373"/>
+    <w:multiLevelType w:val="hybridMultilevel"/>
+    <w:tmpl w:val="D102DD38"/>
+    <w:lvl w:ilvl="0" w:tplc="D66ECA5C">
+      <w:start w:val="1"/>
+      <w:numFmt w:val="decimal"/>
+      <w:lvlText w:val="%1."/>
+      <w:lvlJc w:val="left"/>
+      <w:pPr>
+        <w:ind w:left="1080" w:hanging="360"/>
+      </w:pPr>
+      <w:rPr>
+        <w:rFonts w:hint="default"/>
+      </w:rPr>
+    </w:lvl>
+    <w:lvl w:ilvl="1" w:tplc="240A0019" w:tentative="1">
+      <w:start w:val="1"/>
+      <w:numFmt w:val="lowerLetter"/>
+      <w:lvlText w:val="%2."/>
+      <w:lvlJc w:val="left"/>
+      <w:pPr>
+        <w:ind w:left="1800" w:hanging="360"/>
+      </w:pPr>
+    </w:lvl>
+    <w:lvl w:ilvl="2" w:tplc="240A001B" w:tentative="1">
+      <w:start w:val="1"/>
+      <w:numFmt w:val="lowerRoman"/>
+      <w:lvlText w:val="%3."/>
+      <w:lvlJc w:val="right"/>
+      <w:pPr>
+        <w:ind w:left="2520" w:hanging="180"/>
+      </w:pPr>
+    </w:lvl>
+    <w:lvl w:ilvl="3" w:tplc="240A000F" w:tentative="1">
+      <w:start w:val="1"/>
+      <w:numFmt w:val="decimal"/>
+      <w:lvlText w:val="%4."/>
+      <w:lvlJc w:val="left"/>
+      <w:pPr>
+        <w:ind w:left="3240" w:hanging="360"/>
+      </w:pPr>
+    </w:lvl>
+    <w:lvl w:ilvl="4" w:tplc="240A0019" w:tentative="1">
+      <w:start w:val="1"/>
+      <w:numFmt w:val="lowerLetter"/>
+      <w:lvlText w:val="%5."/>
+      <w:lvlJc w:val="left"/>
+      <w:pPr>
+        <w:ind w:left="3960" w:hanging="360"/>
+      </w:pPr>
+    </w:lvl>
+    <w:lvl w:ilvl="5" w:tplc="240A001B" w:tentative="1">
+      <w:start w:val="1"/>
+      <w:numFmt w:val="lowerRoman"/>
+      <w:lvlText w:val="%6."/>
+      <w:lvlJc w:val="right"/>
+      <w:pPr>
+        <w:ind w:left="4680" w:hanging="180"/>
+      </w:pPr>
+    </w:lvl>
+    <w:lvl w:ilvl="6" w:tplc="240A000F" w:tentative="1">
+      <w:start w:val="1"/>
+      <w:numFmt w:val="decimal"/>
+      <w:lvlText w:val="%7."/>
+      <w:lvlJc w:val="left"/>
+      <w:pPr>
+        <w:ind w:left="5400" w:hanging="360"/>
+      </w:pPr>
+    </w:lvl>
+    <w:lvl w:ilvl="7" w:tplc="240A0019" w:tentative="1">
+      <w:start w:val="1"/>
+      <w:numFmt w:val="lowerLetter"/>
+      <w:lvlText w:val="%8."/>
+      <w:lvlJc w:val="left"/>
+      <w:pPr>
+        <w:ind w:left="6120" w:hanging="360"/>
+      </w:pPr>
+    </w:lvl>
+    <w:lvl w:ilvl="8" w:tplc="240A001B" w:tentative="1">
+      <w:start w:val="1"/>
+      <w:numFmt w:val="lowerRoman"/>
+      <w:lvlText w:val="%9."/>
+      <w:lvlJc w:val="right"/>
+      <w:pPr>
+        <w:ind w:left="6840" w:hanging="180"/>
+      </w:pPr>
+    </w:lvl>
+  </w:abstractNum>
+  <w:abstractNum w:abstractNumId="3" w15:restartNumberingAfterBreak="0">
+    <w:nsid w:val="65413DA8"/>
+    <w:multiLevelType w:val="hybridMultilevel"/>
+    <w:tmpl w:val="F168D244"/>
+    <w:lvl w:ilvl="0" w:tplc="7BB67974">
+      <w:start w:val="1"/>
+      <w:numFmt w:val="decimal"/>
+      <w:lvlText w:val="%1.1.1.1"/>
+      <w:lvlJc w:val="left"/>
+      <w:pPr>
+        <w:ind w:left="927" w:hanging="360"/>
+      </w:pPr>
+      <w:rPr>
+        <w:rFonts w:hint="default"/>
+      </w:rPr>
+    </w:lvl>
+    <w:lvl w:ilvl="1" w:tplc="240A0019" w:tentative="1">
+      <w:start w:val="1"/>
+      <w:numFmt w:val="lowerLetter"/>
+      <w:lvlText w:val="%2."/>
+      <w:lvlJc w:val="left"/>
+      <w:pPr>
+        <w:ind w:left="2160" w:hanging="360"/>
+      </w:pPr>
+    </w:lvl>
+    <w:lvl w:ilvl="2" w:tplc="240A001B" w:tentative="1">
+      <w:start w:val="1"/>
+      <w:numFmt w:val="lowerRoman"/>
+      <w:lvlText w:val="%3."/>
+      <w:lvlJc w:val="right"/>
+      <w:pPr>
+        <w:ind w:left="2880" w:hanging="180"/>
+      </w:pPr>
+    </w:lvl>
+    <w:lvl w:ilvl="3" w:tplc="240A000F" w:tentative="1">
+      <w:start w:val="1"/>
+      <w:numFmt w:val="decimal"/>
+      <w:lvlText w:val="%4."/>
+      <w:lvlJc w:val="left"/>
+      <w:pPr>
+        <w:ind w:left="3600" w:hanging="360"/>
+      </w:pPr>
+    </w:lvl>
+    <w:lvl w:ilvl="4" w:tplc="240A0019" w:tentative="1">
+      <w:start w:val="1"/>
+      <w:numFmt w:val="lowerLetter"/>
+      <w:lvlText w:val="%5."/>
+      <w:lvlJc w:val="left"/>
+      <w:pPr>
+        <w:ind w:left="4320" w:hanging="360"/>
+      </w:pPr>
+    </w:lvl>
+    <w:lvl w:ilvl="5" w:tplc="240A001B" w:tentative="1">
+      <w:start w:val="1"/>
+      <w:numFmt w:val="lowerRoman"/>
+      <w:lvlText w:val="%6."/>
+      <w:lvlJc w:val="right"/>
+      <w:pPr>
+        <w:ind w:left="5040" w:hanging="180"/>
+      </w:pPr>
+    </w:lvl>
+    <w:lvl w:ilvl="6" w:tplc="240A000F" w:tentative="1">
+      <w:start w:val="1"/>
+      <w:numFmt w:val="decimal"/>
+      <w:lvlText w:val="%7."/>
+      <w:lvlJc w:val="left"/>
+      <w:pPr>
+        <w:ind w:left="5760" w:hanging="360"/>
+      </w:pPr>
+    </w:lvl>
+    <w:lvl w:ilvl="7" w:tplc="240A0019" w:tentative="1">
+      <w:start w:val="1"/>
+      <w:numFmt w:val="lowerLetter"/>
+      <w:lvlText w:val="%8."/>
+      <w:lvlJc w:val="left"/>
+      <w:pPr>
+        <w:ind w:left="6480" w:hanging="360"/>
+      </w:pPr>
+    </w:lvl>
+    <w:lvl w:ilvl="8" w:tplc="240A001B" w:tentative="1">
+      <w:start w:val="1"/>
+      <w:numFmt w:val="lowerRoman"/>
+      <w:lvlText w:val="%9."/>
+      <w:lvlJc w:val="right"/>
+      <w:pPr>
+        <w:ind w:left="7200" w:hanging="180"/>
+      </w:pPr>
+    </w:lvl>
+  </w:abstractNum>
   <w:num w:numId="1">
-    <w:abstractNumId w:val="1"/>
+    <w:abstractNumId w:val="3"/>
   </w:num>
   <w:num w:numId="2">
     <w:abstractNumId w:val="0"/>
+  </w:num>
+  <w:num w:numId="3">
+    <w:abstractNumId w:val="1"/>
+  </w:num>
+  <w:num w:numId="4">
+    <w:abstractNumId w:val="2"/>
   </w:num>
 </w:numbering>
 </file>
@@ -1164,6 +3146,220 @@
       <w:rFonts w:ascii="Arial" w:hAnsi="Arial"/>
     </w:rPr>
   </w:style>
+  <w:style w:type="paragraph" w:styleId="Prrafodelista">
+    <w:name w:val="List Paragraph"/>
+    <w:basedOn w:val="Normal"/>
+    <w:uiPriority w:val="34"/>
+    <w:qFormat/>
+    <w:rsid w:val="00AA2A19"/>
+    <w:pPr>
+      <w:ind w:left="720"/>
+      <w:contextualSpacing/>
+    </w:pPr>
+  </w:style>
+  <w:style w:type="table" w:styleId="Tablaconcuadrcula">
+    <w:name w:val="Table Grid"/>
+    <w:basedOn w:val="Tablanormal"/>
+    <w:uiPriority w:val="39"/>
+    <w:rsid w:val="00020447"/>
+    <w:pPr>
+      <w:spacing w:after="0" w:line="240" w:lineRule="auto"/>
+    </w:pPr>
+    <w:tblPr>
+      <w:tblBorders>
+        <w:top w:val="single" w:sz="4" w:space="0" w:color="auto"/>
+        <w:left w:val="single" w:sz="4" w:space="0" w:color="auto"/>
+        <w:bottom w:val="single" w:sz="4" w:space="0" w:color="auto"/>
+        <w:right w:val="single" w:sz="4" w:space="0" w:color="auto"/>
+        <w:insideH w:val="single" w:sz="4" w:space="0" w:color="auto"/>
+        <w:insideV w:val="single" w:sz="4" w:space="0" w:color="auto"/>
+      </w:tblBorders>
+    </w:tblPr>
+  </w:style>
+  <w:style w:type="table" w:styleId="Tablaconcuadrcula4-nfasis1">
+    <w:name w:val="Grid Table 4 Accent 1"/>
+    <w:basedOn w:val="Tablanormal"/>
+    <w:uiPriority w:val="49"/>
+    <w:rsid w:val="00020447"/>
+    <w:pPr>
+      <w:spacing w:after="0" w:line="240" w:lineRule="auto"/>
+    </w:pPr>
+    <w:tblPr>
+      <w:tblStyleRowBandSize w:val="1"/>
+      <w:tblStyleColBandSize w:val="1"/>
+      <w:tblBorders>
+        <w:top w:val="single" w:sz="4" w:space="0" w:color="8EAADB" w:themeColor="accent1" w:themeTint="99"/>
+        <w:left w:val="single" w:sz="4" w:space="0" w:color="8EAADB" w:themeColor="accent1" w:themeTint="99"/>
+        <w:bottom w:val="single" w:sz="4" w:space="0" w:color="8EAADB" w:themeColor="accent1" w:themeTint="99"/>
+        <w:right w:val="single" w:sz="4" w:space="0" w:color="8EAADB" w:themeColor="accent1" w:themeTint="99"/>
+        <w:insideH w:val="single" w:sz="4" w:space="0" w:color="8EAADB" w:themeColor="accent1" w:themeTint="99"/>
+        <w:insideV w:val="single" w:sz="4" w:space="0" w:color="8EAADB" w:themeColor="accent1" w:themeTint="99"/>
+      </w:tblBorders>
+    </w:tblPr>
+    <w:tblStylePr w:type="firstRow">
+      <w:rPr>
+        <w:b/>
+        <w:bCs/>
+        <w:color w:val="FFFFFF" w:themeColor="background1"/>
+      </w:rPr>
+      <w:tblPr/>
+      <w:tcPr>
+        <w:tcBorders>
+          <w:top w:val="single" w:sz="4" w:space="0" w:color="4472C4" w:themeColor="accent1"/>
+          <w:left w:val="single" w:sz="4" w:space="0" w:color="4472C4" w:themeColor="accent1"/>
+          <w:bottom w:val="single" w:sz="4" w:space="0" w:color="4472C4" w:themeColor="accent1"/>
+          <w:right w:val="single" w:sz="4" w:space="0" w:color="4472C4" w:themeColor="accent1"/>
+          <w:insideH w:val="nil"/>
+          <w:insideV w:val="nil"/>
+        </w:tcBorders>
+        <w:shd w:val="clear" w:color="auto" w:fill="4472C4" w:themeFill="accent1"/>
+      </w:tcPr>
+    </w:tblStylePr>
+    <w:tblStylePr w:type="lastRow">
+      <w:rPr>
+        <w:b/>
+        <w:bCs/>
+      </w:rPr>
+      <w:tblPr/>
+      <w:tcPr>
+        <w:tcBorders>
+          <w:top w:val="double" w:sz="4" w:space="0" w:color="4472C4" w:themeColor="accent1"/>
+        </w:tcBorders>
+      </w:tcPr>
+    </w:tblStylePr>
+    <w:tblStylePr w:type="firstCol">
+      <w:rPr>
+        <w:b/>
+        <w:bCs/>
+      </w:rPr>
+    </w:tblStylePr>
+    <w:tblStylePr w:type="lastCol">
+      <w:rPr>
+        <w:b/>
+        <w:bCs/>
+      </w:rPr>
+    </w:tblStylePr>
+    <w:tblStylePr w:type="band1Vert">
+      <w:tblPr/>
+      <w:tcPr>
+        <w:shd w:val="clear" w:color="auto" w:fill="D9E2F3" w:themeFill="accent1" w:themeFillTint="33"/>
+      </w:tcPr>
+    </w:tblStylePr>
+    <w:tblStylePr w:type="band1Horz">
+      <w:tblPr/>
+      <w:tcPr>
+        <w:shd w:val="clear" w:color="auto" w:fill="D9E2F3" w:themeFill="accent1" w:themeFillTint="33"/>
+      </w:tcPr>
+    </w:tblStylePr>
+  </w:style>
+  <w:style w:type="table" w:styleId="Tabladelista6concolores">
+    <w:name w:val="List Table 6 Colorful"/>
+    <w:basedOn w:val="Tablanormal"/>
+    <w:uiPriority w:val="51"/>
+    <w:rsid w:val="00851E07"/>
+    <w:pPr>
+      <w:spacing w:after="0" w:line="240" w:lineRule="auto"/>
+    </w:pPr>
+    <w:rPr>
+      <w:color w:val="000000" w:themeColor="text1"/>
+    </w:rPr>
+    <w:tblPr>
+      <w:tblStyleRowBandSize w:val="1"/>
+      <w:tblStyleColBandSize w:val="1"/>
+      <w:tblBorders>
+        <w:top w:val="single" w:sz="4" w:space="0" w:color="000000" w:themeColor="text1"/>
+        <w:bottom w:val="single" w:sz="4" w:space="0" w:color="000000" w:themeColor="text1"/>
+      </w:tblBorders>
+    </w:tblPr>
+    <w:tblStylePr w:type="firstRow">
+      <w:rPr>
+        <w:b/>
+        <w:bCs/>
+      </w:rPr>
+      <w:tblPr/>
+      <w:tcPr>
+        <w:tcBorders>
+          <w:bottom w:val="single" w:sz="4" w:space="0" w:color="000000" w:themeColor="text1"/>
+        </w:tcBorders>
+      </w:tcPr>
+    </w:tblStylePr>
+    <w:tblStylePr w:type="lastRow">
+      <w:rPr>
+        <w:b/>
+        <w:bCs/>
+      </w:rPr>
+      <w:tblPr/>
+      <w:tcPr>
+        <w:tcBorders>
+          <w:top w:val="double" w:sz="4" w:space="0" w:color="000000" w:themeColor="text1"/>
+        </w:tcBorders>
+      </w:tcPr>
+    </w:tblStylePr>
+    <w:tblStylePr w:type="firstCol">
+      <w:rPr>
+        <w:b/>
+        <w:bCs/>
+      </w:rPr>
+    </w:tblStylePr>
+    <w:tblStylePr w:type="lastCol">
+      <w:rPr>
+        <w:b/>
+        <w:bCs/>
+      </w:rPr>
+    </w:tblStylePr>
+    <w:tblStylePr w:type="band1Vert">
+      <w:tblPr/>
+      <w:tcPr>
+        <w:shd w:val="clear" w:color="auto" w:fill="CCCCCC" w:themeFill="text1" w:themeFillTint="33"/>
+      </w:tcPr>
+    </w:tblStylePr>
+    <w:tblStylePr w:type="band1Horz">
+      <w:tblPr/>
+      <w:tcPr>
+        <w:shd w:val="clear" w:color="auto" w:fill="CCCCCC" w:themeFill="text1" w:themeFillTint="33"/>
+      </w:tcPr>
+    </w:tblStylePr>
+  </w:style>
+  <w:style w:type="paragraph" w:styleId="TtuloTDC">
+    <w:name w:val="TOC Heading"/>
+    <w:basedOn w:val="Ttulo1"/>
+    <w:next w:val="Normal"/>
+    <w:uiPriority w:val="39"/>
+    <w:unhideWhenUsed/>
+    <w:qFormat/>
+    <w:rsid w:val="00230084"/>
+    <w:pPr>
+      <w:spacing w:line="259" w:lineRule="auto"/>
+      <w:ind w:firstLine="0"/>
+      <w:outlineLvl w:val="9"/>
+    </w:pPr>
+    <w:rPr>
+      <w:lang w:eastAsia="es-CO"/>
+    </w:rPr>
+  </w:style>
+  <w:style w:type="paragraph" w:styleId="TDC1">
+    <w:name w:val="toc 1"/>
+    <w:basedOn w:val="Normal"/>
+    <w:next w:val="Normal"/>
+    <w:autoRedefine/>
+    <w:uiPriority w:val="39"/>
+    <w:unhideWhenUsed/>
+    <w:rsid w:val="00A3748A"/>
+    <w:pPr>
+      <w:spacing w:after="100"/>
+    </w:pPr>
+  </w:style>
+  <w:style w:type="character" w:styleId="Hipervnculo">
+    <w:name w:val="Hyperlink"/>
+    <w:basedOn w:val="Fuentedeprrafopredeter"/>
+    <w:uiPriority w:val="99"/>
+    <w:unhideWhenUsed/>
+    <w:rsid w:val="00A3748A"/>
+    <w:rPr>
+      <w:color w:val="0563C1" w:themeColor="hyperlink"/>
+      <w:u w:val="single"/>
+    </w:rPr>
+  </w:style>
 </w:styles>
 </file>
 
@@ -1460,4 +3656,16 @@
     </a:ext>
   </a:extLst>
 </a:theme>
+</file>
+
+<file path=customXml/item1.xml><?xml version="1.0" encoding="utf-8"?>
+<b:Sources xmlns:b="http://schemas.openxmlformats.org/officeDocument/2006/bibliography" xmlns="http://schemas.openxmlformats.org/officeDocument/2006/bibliography" SelectedStyle="\APASixthEditionOfficeOnline.xsl" StyleName="APA" Version="6"/>
+</file>
+
+<file path=customXml/itemProps1.xml><?xml version="1.0" encoding="utf-8"?>
+<ds:datastoreItem xmlns:ds="http://schemas.openxmlformats.org/officeDocument/2006/customXml" ds:itemID="{D0C33654-203C-400B-9F53-356ABFB6B5AF}">
+  <ds:schemaRefs>
+    <ds:schemaRef ds:uri="http://schemas.openxmlformats.org/officeDocument/2006/bibliography"/>
+  </ds:schemaRefs>
+</ds:datastoreItem>
 </file>
</xml_diff>